<commit_message>
added document title and page numbers to lab documents
</commit_message>
<xml_diff>
--- a/doc/Lab01/KiZAN IoT Workshop - Lab 01.docx
+++ b/doc/Lab01/KiZAN IoT Workshop - Lab 01.docx
@@ -239,7 +239,7 @@
       <w:pPr>
         <w:pStyle w:val="ListParagraph"/>
       </w:pPr>
-      <w:hyperlink r:id="rId5" w:history="1">
+      <w:hyperlink r:id="rId7" w:history="1">
         <w:r>
           <w:rPr>
             <w:rStyle w:val="Hyperlink"/>
@@ -272,7 +272,7 @@
       <w:pPr>
         <w:pStyle w:val="ListParagraph"/>
       </w:pPr>
-      <w:hyperlink r:id="rId6" w:history="1">
+      <w:hyperlink r:id="rId8" w:history="1">
         <w:r>
           <w:rPr>
             <w:rStyle w:val="Hyperlink"/>
@@ -437,200 +437,6 @@
                     <pic:cNvPicPr/>
                   </pic:nvPicPr>
                   <pic:blipFill>
-                    <a:blip r:embed="rId7" cstate="print">
-                      <a:extLst>
-                        <a:ext uri="{28A0092B-C50C-407E-A947-70E740481C1C}">
-                          <a14:useLocalDpi xmlns:a14="http://schemas.microsoft.com/office/drawing/2010/main" val="0"/>
-                        </a:ext>
-                      </a:extLst>
-                    </a:blip>
-                    <a:stretch>
-                      <a:fillRect/>
-                    </a:stretch>
-                  </pic:blipFill>
-                  <pic:spPr>
-                    <a:xfrm>
-                      <a:off x="0" y="0"/>
-                      <a:ext cx="5943600" cy="2609215"/>
-                    </a:xfrm>
-                    <a:prstGeom prst="rect">
-                      <a:avLst/>
-                    </a:prstGeom>
-                  </pic:spPr>
-                </pic:pic>
-              </a:graphicData>
-            </a:graphic>
-          </wp:inline>
-        </w:drawing>
-      </w:r>
-    </w:p>
-    <w:p>
-      <w:pPr>
-        <w:pStyle w:val="Caption"/>
-        <w:jc w:val="center"/>
-      </w:pPr>
-      <w:r>
-        <w:t xml:space="preserve">Figure </w:t>
-      </w:r>
-      <w:fldSimple w:instr=" SEQ Figure \* ARABIC ">
-        <w:r>
-          <w:rPr>
-            <w:noProof/>
-          </w:rPr>
-          <w:t>1</w:t>
-        </w:r>
-      </w:fldSimple>
-      <w:r>
-        <w:t xml:space="preserve"> </w:t>
-      </w:r>
-      <w:r>
-        <w:t xml:space="preserve">- </w:t>
-      </w:r>
-      <w:proofErr w:type="spellStart"/>
-      <w:r>
-        <w:t>SparkFun</w:t>
-      </w:r>
-      <w:proofErr w:type="spellEnd"/>
-      <w:r>
-        <w:t xml:space="preserve"> Pi Wedge connected to the Breadboard</w:t>
-      </w:r>
-    </w:p>
-    <w:p>
-      <w:pPr>
-        <w:pStyle w:val="ListParagraph"/>
-        <w:numPr>
-          <w:ilvl w:val="0"/>
-          <w:numId w:val="4"/>
-        </w:numPr>
-      </w:pPr>
-      <w:r>
-        <w:t>Using the Raspberry Pi GPIO Ribbon Cable, connect the Pi Wedge Breakout Board to the Raspberry Pi GPIO header.  Note: the connector on the ribbon cable is notched so that it will only connect to the Pi Wedge if oriented appropriately.</w:t>
-      </w:r>
-    </w:p>
-    <w:p>
-      <w:pPr>
-        <w:pStyle w:val="ListParagraph"/>
-        <w:numPr>
-          <w:ilvl w:val="0"/>
-          <w:numId w:val="4"/>
-        </w:numPr>
-      </w:pPr>
-      <w:r>
-        <w:t>Place the Red LED along the field of the breadboard, noting that the anode of the LED (the longer lead) is positioned on the right.</w:t>
-      </w:r>
-    </w:p>
-    <w:p>
-      <w:pPr>
-        <w:pStyle w:val="ListParagraph"/>
-        <w:keepNext/>
-        <w:jc w:val="center"/>
-      </w:pPr>
-      <w:r>
-        <w:rPr>
-          <w:noProof/>
-        </w:rPr>
-        <w:drawing>
-          <wp:inline distT="0" distB="0" distL="0" distR="0" wp14:anchorId="1E0B06C0" wp14:editId="280EB16B">
-            <wp:extent cx="5943600" cy="2609215"/>
-            <wp:effectExtent l="0" t="0" r="0" b="635"/>
-            <wp:docPr id="2" name="Picture 2"/>
-            <wp:cNvGraphicFramePr>
-              <a:graphicFrameLocks xmlns:a="http://schemas.openxmlformats.org/drawingml/2006/main" noChangeAspect="1"/>
-            </wp:cNvGraphicFramePr>
-            <a:graphic xmlns:a="http://schemas.openxmlformats.org/drawingml/2006/main">
-              <a:graphicData uri="http://schemas.openxmlformats.org/drawingml/2006/picture">
-                <pic:pic xmlns:pic="http://schemas.openxmlformats.org/drawingml/2006/picture">
-                  <pic:nvPicPr>
-                    <pic:cNvPr id="2" name="Lab-01-03_bb.png"/>
-                    <pic:cNvPicPr/>
-                  </pic:nvPicPr>
-                  <pic:blipFill>
-                    <a:blip r:embed="rId8" cstate="print">
-                      <a:extLst>
-                        <a:ext uri="{28A0092B-C50C-407E-A947-70E740481C1C}">
-                          <a14:useLocalDpi xmlns:a14="http://schemas.microsoft.com/office/drawing/2010/main" val="0"/>
-                        </a:ext>
-                      </a:extLst>
-                    </a:blip>
-                    <a:stretch>
-                      <a:fillRect/>
-                    </a:stretch>
-                  </pic:blipFill>
-                  <pic:spPr>
-                    <a:xfrm>
-                      <a:off x="0" y="0"/>
-                      <a:ext cx="5943600" cy="2609215"/>
-                    </a:xfrm>
-                    <a:prstGeom prst="rect">
-                      <a:avLst/>
-                    </a:prstGeom>
-                  </pic:spPr>
-                </pic:pic>
-              </a:graphicData>
-            </a:graphic>
-          </wp:inline>
-        </w:drawing>
-      </w:r>
-    </w:p>
-    <w:p>
-      <w:pPr>
-        <w:pStyle w:val="Caption"/>
-        <w:jc w:val="center"/>
-      </w:pPr>
-      <w:r>
-        <w:t xml:space="preserve">Figure </w:t>
-      </w:r>
-      <w:fldSimple w:instr=" SEQ Figure \* ARABIC ">
-        <w:r>
-          <w:rPr>
-            <w:noProof/>
-          </w:rPr>
-          <w:t>2</w:t>
-        </w:r>
-      </w:fldSimple>
-      <w:r>
-        <w:t xml:space="preserve"> - Red LED placed on the Breadboard</w:t>
-      </w:r>
-    </w:p>
-    <w:p>
-      <w:pPr>
-        <w:pStyle w:val="ListParagraph"/>
-        <w:numPr>
-          <w:ilvl w:val="0"/>
-          <w:numId w:val="4"/>
-        </w:numPr>
-      </w:pPr>
-      <w:r>
-        <w:t>Connect the 330 Ohm resistor to the anode (the longer lead) of the LED and land the opposite lead of the resistor to the directly across the centerline of the breadboard.</w:t>
-      </w:r>
-    </w:p>
-    <w:p>
-      <w:pPr>
-        <w:pStyle w:val="ListParagraph"/>
-        <w:keepNext/>
-        <w:jc w:val="center"/>
-      </w:pPr>
-      <w:r>
-        <w:rPr>
-          <w:noProof/>
-        </w:rPr>
-        <w:lastRenderedPageBreak/>
-        <w:drawing>
-          <wp:inline distT="0" distB="0" distL="0" distR="0" wp14:anchorId="048B42D1" wp14:editId="6D8EFBCD">
-            <wp:extent cx="5943600" cy="2609215"/>
-            <wp:effectExtent l="0" t="0" r="0" b="635"/>
-            <wp:docPr id="3" name="Picture 3"/>
-            <wp:cNvGraphicFramePr>
-              <a:graphicFrameLocks xmlns:a="http://schemas.openxmlformats.org/drawingml/2006/main" noChangeAspect="1"/>
-            </wp:cNvGraphicFramePr>
-            <a:graphic xmlns:a="http://schemas.openxmlformats.org/drawingml/2006/main">
-              <a:graphicData uri="http://schemas.openxmlformats.org/drawingml/2006/picture">
-                <pic:pic xmlns:pic="http://schemas.openxmlformats.org/drawingml/2006/picture">
-                  <pic:nvPicPr>
-                    <pic:cNvPr id="3" name="Lab-01-04_bb.png"/>
-                    <pic:cNvPicPr/>
-                  </pic:nvPicPr>
-                  <pic:blipFill>
                     <a:blip r:embed="rId9" cstate="print">
                       <a:extLst>
                         <a:ext uri="{28A0092B-C50C-407E-A947-70E740481C1C}">
@@ -666,16 +472,40 @@
       <w:r>
         <w:t xml:space="preserve">Figure </w:t>
       </w:r>
-      <w:fldSimple w:instr=" SEQ Figure \* ARABIC ">
-        <w:r>
-          <w:rPr>
-            <w:noProof/>
-          </w:rPr>
-          <w:t>3</w:t>
-        </w:r>
-      </w:fldSimple>
-      <w:r>
-        <w:t xml:space="preserve"> - 330 Ohm resistor placed on the Breadboard</w:t>
+      <w:r>
+        <w:fldChar w:fldCharType="begin"/>
+      </w:r>
+      <w:r>
+        <w:instrText xml:space="preserve"> SEQ Figure \* ARABIC </w:instrText>
+      </w:r>
+      <w:r>
+        <w:fldChar w:fldCharType="separate"/>
+      </w:r>
+      <w:r>
+        <w:rPr>
+          <w:noProof/>
+        </w:rPr>
+        <w:t>1</w:t>
+      </w:r>
+      <w:r>
+        <w:rPr>
+          <w:noProof/>
+        </w:rPr>
+        <w:fldChar w:fldCharType="end"/>
+      </w:r>
+      <w:r>
+        <w:t xml:space="preserve"> </w:t>
+      </w:r>
+      <w:r>
+        <w:t xml:space="preserve">- </w:t>
+      </w:r>
+      <w:proofErr w:type="spellStart"/>
+      <w:r>
+        <w:t>SparkFun</w:t>
+      </w:r>
+      <w:proofErr w:type="spellEnd"/>
+      <w:r>
+        <w:t xml:space="preserve"> Pi Wedge connected to the Breadboard</w:t>
       </w:r>
     </w:p>
     <w:p>
@@ -687,36 +517,19 @@
         </w:numPr>
       </w:pPr>
       <w:r>
-        <w:t xml:space="preserve">Using </w:t>
-      </w:r>
-      <w:r>
-        <w:t xml:space="preserve">a </w:t>
-      </w:r>
-      <w:r>
-        <w:t xml:space="preserve">Red Jumper Wire, </w:t>
-      </w:r>
-      <w:r>
-        <w:t xml:space="preserve">connect </w:t>
-      </w:r>
-      <w:r>
-        <w:t xml:space="preserve">one end to the cathode (the shorter lead) of the LED.  Connect the opposite end to the pin labeled </w:t>
-      </w:r>
-      <w:r>
-        <w:rPr>
-          <w:i/>
-        </w:rPr>
-        <w:t>G4</w:t>
-      </w:r>
-      <w:r>
-        <w:t xml:space="preserve"> on the </w:t>
-      </w:r>
-      <w:proofErr w:type="spellStart"/>
-      <w:r>
-        <w:t>SparkFun</w:t>
-      </w:r>
-      <w:proofErr w:type="spellEnd"/>
-      <w:r>
-        <w:t xml:space="preserve"> Pi Wedge Breakout Board.</w:t>
+        <w:t>Using the Raspberry Pi GPIO Ribbon Cable, connect the Pi Wedge Breakout Board to the Raspberry Pi GPIO header.  Note: the connector on the ribbon cable is notched so that it will only connect to the Pi Wedge if oriented appropriately.</w:t>
+      </w:r>
+    </w:p>
+    <w:p>
+      <w:pPr>
+        <w:pStyle w:val="ListParagraph"/>
+        <w:numPr>
+          <w:ilvl w:val="0"/>
+          <w:numId w:val="4"/>
+        </w:numPr>
+      </w:pPr>
+      <w:r>
+        <w:t>Place the Red LED along the field of the breadboard, noting that the anode of the LED (the longer lead) is positioned on the right.</w:t>
       </w:r>
     </w:p>
     <w:p>
@@ -730,10 +543,10 @@
           <w:noProof/>
         </w:rPr>
         <w:drawing>
-          <wp:inline distT="0" distB="0" distL="0" distR="0" wp14:anchorId="565D5194" wp14:editId="550F708F">
+          <wp:inline distT="0" distB="0" distL="0" distR="0" wp14:anchorId="1E0B06C0" wp14:editId="280EB16B">
             <wp:extent cx="5943600" cy="2609215"/>
             <wp:effectExtent l="0" t="0" r="0" b="635"/>
-            <wp:docPr id="4" name="Picture 4"/>
+            <wp:docPr id="2" name="Picture 2"/>
             <wp:cNvGraphicFramePr>
               <a:graphicFrameLocks xmlns:a="http://schemas.openxmlformats.org/drawingml/2006/main" noChangeAspect="1"/>
             </wp:cNvGraphicFramePr>
@@ -741,7 +554,7 @@
               <a:graphicData uri="http://schemas.openxmlformats.org/drawingml/2006/picture">
                 <pic:pic xmlns:pic="http://schemas.openxmlformats.org/drawingml/2006/picture">
                   <pic:nvPicPr>
-                    <pic:cNvPr id="4" name="Lab-01-05_bb.png"/>
+                    <pic:cNvPr id="2" name="Lab-01-03_bb.png"/>
                     <pic:cNvPicPr/>
                   </pic:nvPicPr>
                   <pic:blipFill>
@@ -780,16 +593,29 @@
       <w:r>
         <w:t xml:space="preserve">Figure </w:t>
       </w:r>
-      <w:fldSimple w:instr=" SEQ Figure \* ARABIC ">
-        <w:r>
-          <w:rPr>
-            <w:noProof/>
-          </w:rPr>
-          <w:t>4</w:t>
-        </w:r>
-      </w:fldSimple>
-      <w:r>
-        <w:t xml:space="preserve"> - Red LED connected to G4 pin on the Pi Wedge</w:t>
+      <w:r>
+        <w:fldChar w:fldCharType="begin"/>
+      </w:r>
+      <w:r>
+        <w:instrText xml:space="preserve"> SEQ Figure \* ARABIC </w:instrText>
+      </w:r>
+      <w:r>
+        <w:fldChar w:fldCharType="separate"/>
+      </w:r>
+      <w:r>
+        <w:rPr>
+          <w:noProof/>
+        </w:rPr>
+        <w:t>2</w:t>
+      </w:r>
+      <w:r>
+        <w:rPr>
+          <w:noProof/>
+        </w:rPr>
+        <w:fldChar w:fldCharType="end"/>
+      </w:r>
+      <w:r>
+        <w:t xml:space="preserve"> - Red LED placed on the Breadboard</w:t>
       </w:r>
     </w:p>
     <w:p>
@@ -801,10 +627,7 @@
         </w:numPr>
       </w:pPr>
       <w:r>
-        <w:t xml:space="preserve">Using a Red Jumper Wire, connect </w:t>
-      </w:r>
-      <w:r>
-        <w:t>one end to the end of 330 Ohm resistor located in the bottom field of the breadboard.  Connect the opposite end to the positive (+) channel of pins located on the bottom of the breadboard.</w:t>
+        <w:t>Connect the 330 Ohm resistor to the anode (the longer lead) of the LED and land the opposite lead of the resistor to the directly across the centerline of the breadboard.</w:t>
       </w:r>
     </w:p>
     <w:p>
@@ -819,10 +642,10 @@
         </w:rPr>
         <w:lastRenderedPageBreak/>
         <w:drawing>
-          <wp:inline distT="0" distB="0" distL="0" distR="0" wp14:anchorId="1141479B" wp14:editId="1064C946">
+          <wp:inline distT="0" distB="0" distL="0" distR="0" wp14:anchorId="048B42D1" wp14:editId="6D8EFBCD">
             <wp:extent cx="5943600" cy="2609215"/>
             <wp:effectExtent l="0" t="0" r="0" b="635"/>
-            <wp:docPr id="5" name="Picture 5"/>
+            <wp:docPr id="3" name="Picture 3"/>
             <wp:cNvGraphicFramePr>
               <a:graphicFrameLocks xmlns:a="http://schemas.openxmlformats.org/drawingml/2006/main" noChangeAspect="1"/>
             </wp:cNvGraphicFramePr>
@@ -830,7 +653,7 @@
               <a:graphicData uri="http://schemas.openxmlformats.org/drawingml/2006/picture">
                 <pic:pic xmlns:pic="http://schemas.openxmlformats.org/drawingml/2006/picture">
                   <pic:nvPicPr>
-                    <pic:cNvPr id="5" name="Lab-01-06_bb.png"/>
+                    <pic:cNvPr id="3" name="Lab-01-04_bb.png"/>
                     <pic:cNvPicPr/>
                   </pic:nvPicPr>
                   <pic:blipFill>
@@ -869,16 +692,32 @@
       <w:r>
         <w:t xml:space="preserve">Figure </w:t>
       </w:r>
-      <w:fldSimple w:instr=" SEQ Figure \* ARABIC ">
-        <w:r>
-          <w:rPr>
-            <w:noProof/>
-          </w:rPr>
-          <w:t>5</w:t>
-        </w:r>
-      </w:fldSimple>
-      <w:r>
-        <w:t xml:space="preserve"> - 330 Ohm resistor connected to the positive pin channel</w:t>
+      <w:r>
+        <w:fldChar w:fldCharType="begin"/>
+      </w:r>
+      <w:r>
+        <w:instrText xml:space="preserve"> SEQ </w:instrText>
+      </w:r>
+      <w:r>
+        <w:instrText xml:space="preserve">Figure \* ARABIC </w:instrText>
+      </w:r>
+      <w:r>
+        <w:fldChar w:fldCharType="separate"/>
+      </w:r>
+      <w:r>
+        <w:rPr>
+          <w:noProof/>
+        </w:rPr>
+        <w:t>3</w:t>
+      </w:r>
+      <w:r>
+        <w:rPr>
+          <w:noProof/>
+        </w:rPr>
+        <w:fldChar w:fldCharType="end"/>
+      </w:r>
+      <w:r>
+        <w:t xml:space="preserve"> - 330 Ohm resistor placed on the Breadboard</w:t>
       </w:r>
     </w:p>
     <w:p>
@@ -890,16 +729,25 @@
         </w:numPr>
       </w:pPr>
       <w:r>
-        <w:t xml:space="preserve">Using a Black Jumper Wire, connect the positive (+) channel of pins to the </w:t>
-      </w:r>
-      <w:r>
-        <w:t xml:space="preserve">pin labeled </w:t>
+        <w:t xml:space="preserve">Using </w:t>
+      </w:r>
+      <w:r>
+        <w:t xml:space="preserve">a </w:t>
+      </w:r>
+      <w:r>
+        <w:t xml:space="preserve">Red Jumper Wire, </w:t>
+      </w:r>
+      <w:r>
+        <w:t xml:space="preserve">connect </w:t>
+      </w:r>
+      <w:r>
+        <w:t xml:space="preserve">one end to the cathode (the shorter lead) of the LED.  Connect the opposite end to the pin labeled </w:t>
       </w:r>
       <w:r>
         <w:rPr>
           <w:i/>
         </w:rPr>
-        <w:t>3.3V</w:t>
+        <w:t>G4</w:t>
       </w:r>
       <w:r>
         <w:t xml:space="preserve"> on the </w:t>
@@ -910,7 +758,7 @@
       </w:r>
       <w:proofErr w:type="spellEnd"/>
       <w:r>
-        <w:t xml:space="preserve"> Pi Wedge.</w:t>
+        <w:t xml:space="preserve"> Pi Wedge Breakout Board.</w:t>
       </w:r>
     </w:p>
     <w:p>
@@ -924,10 +772,10 @@
           <w:noProof/>
         </w:rPr>
         <w:drawing>
-          <wp:inline distT="0" distB="0" distL="0" distR="0" wp14:anchorId="575A459A" wp14:editId="3D2D0215">
+          <wp:inline distT="0" distB="0" distL="0" distR="0" wp14:anchorId="565D5194" wp14:editId="550F708F">
             <wp:extent cx="5943600" cy="2609215"/>
             <wp:effectExtent l="0" t="0" r="0" b="635"/>
-            <wp:docPr id="7" name="Picture 7"/>
+            <wp:docPr id="4" name="Picture 4"/>
             <wp:cNvGraphicFramePr>
               <a:graphicFrameLocks xmlns:a="http://schemas.openxmlformats.org/drawingml/2006/main" noChangeAspect="1"/>
             </wp:cNvGraphicFramePr>
@@ -935,7 +783,7 @@
               <a:graphicData uri="http://schemas.openxmlformats.org/drawingml/2006/picture">
                 <pic:pic xmlns:pic="http://schemas.openxmlformats.org/drawingml/2006/picture">
                   <pic:nvPicPr>
-                    <pic:cNvPr id="7" name="Lab-01-07_bb.png"/>
+                    <pic:cNvPr id="4" name="Lab-01-05_bb.png"/>
                     <pic:cNvPicPr/>
                   </pic:nvPicPr>
                   <pic:blipFill>
@@ -971,19 +819,253 @@
         <w:pStyle w:val="Caption"/>
         <w:jc w:val="center"/>
       </w:pPr>
-      <w:bookmarkStart w:id="0" w:name="_GoBack"/>
-      <w:bookmarkEnd w:id="0"/>
       <w:r>
         <w:t xml:space="preserve">Figure </w:t>
       </w:r>
-      <w:fldSimple w:instr=" SEQ Figure \* ARABIC ">
-        <w:r>
-          <w:rPr>
-            <w:noProof/>
-          </w:rPr>
-          <w:t>6</w:t>
-        </w:r>
-      </w:fldSimple>
+      <w:r>
+        <w:fldChar w:fldCharType="begin"/>
+      </w:r>
+      <w:r>
+        <w:instrText xml:space="preserve"> SEQ </w:instrText>
+      </w:r>
+      <w:r>
+        <w:instrText xml:space="preserve">Figure \* ARABIC </w:instrText>
+      </w:r>
+      <w:r>
+        <w:fldChar w:fldCharType="separate"/>
+      </w:r>
+      <w:r>
+        <w:rPr>
+          <w:noProof/>
+        </w:rPr>
+        <w:t>4</w:t>
+      </w:r>
+      <w:r>
+        <w:rPr>
+          <w:noProof/>
+        </w:rPr>
+        <w:fldChar w:fldCharType="end"/>
+      </w:r>
+      <w:r>
+        <w:t xml:space="preserve"> - Red LED connected to G4 pin on the Pi Wedge</w:t>
+      </w:r>
+    </w:p>
+    <w:p>
+      <w:pPr>
+        <w:pStyle w:val="ListParagraph"/>
+        <w:numPr>
+          <w:ilvl w:val="0"/>
+          <w:numId w:val="4"/>
+        </w:numPr>
+      </w:pPr>
+      <w:r>
+        <w:t xml:space="preserve">Using a Red Jumper Wire, connect </w:t>
+      </w:r>
+      <w:r>
+        <w:t>one end to the end of 330 Ohm resistor located in the bottom field of the breadboard.  Connect the opposite end to the positive (+) channel of pins located on the bottom of the breadboard.</w:t>
+      </w:r>
+    </w:p>
+    <w:p>
+      <w:pPr>
+        <w:pStyle w:val="ListParagraph"/>
+        <w:keepNext/>
+        <w:jc w:val="center"/>
+      </w:pPr>
+      <w:r>
+        <w:rPr>
+          <w:noProof/>
+        </w:rPr>
+        <w:lastRenderedPageBreak/>
+        <w:drawing>
+          <wp:inline distT="0" distB="0" distL="0" distR="0" wp14:anchorId="1141479B" wp14:editId="1064C946">
+            <wp:extent cx="5943600" cy="2609215"/>
+            <wp:effectExtent l="0" t="0" r="0" b="635"/>
+            <wp:docPr id="5" name="Picture 5"/>
+            <wp:cNvGraphicFramePr>
+              <a:graphicFrameLocks xmlns:a="http://schemas.openxmlformats.org/drawingml/2006/main" noChangeAspect="1"/>
+            </wp:cNvGraphicFramePr>
+            <a:graphic xmlns:a="http://schemas.openxmlformats.org/drawingml/2006/main">
+              <a:graphicData uri="http://schemas.openxmlformats.org/drawingml/2006/picture">
+                <pic:pic xmlns:pic="http://schemas.openxmlformats.org/drawingml/2006/picture">
+                  <pic:nvPicPr>
+                    <pic:cNvPr id="5" name="Lab-01-06_bb.png"/>
+                    <pic:cNvPicPr/>
+                  </pic:nvPicPr>
+                  <pic:blipFill>
+                    <a:blip r:embed="rId13" cstate="print">
+                      <a:extLst>
+                        <a:ext uri="{28A0092B-C50C-407E-A947-70E740481C1C}">
+                          <a14:useLocalDpi xmlns:a14="http://schemas.microsoft.com/office/drawing/2010/main" val="0"/>
+                        </a:ext>
+                      </a:extLst>
+                    </a:blip>
+                    <a:stretch>
+                      <a:fillRect/>
+                    </a:stretch>
+                  </pic:blipFill>
+                  <pic:spPr>
+                    <a:xfrm>
+                      <a:off x="0" y="0"/>
+                      <a:ext cx="5943600" cy="2609215"/>
+                    </a:xfrm>
+                    <a:prstGeom prst="rect">
+                      <a:avLst/>
+                    </a:prstGeom>
+                  </pic:spPr>
+                </pic:pic>
+              </a:graphicData>
+            </a:graphic>
+          </wp:inline>
+        </w:drawing>
+      </w:r>
+    </w:p>
+    <w:p>
+      <w:pPr>
+        <w:pStyle w:val="Caption"/>
+        <w:jc w:val="center"/>
+      </w:pPr>
+      <w:r>
+        <w:t xml:space="preserve">Figure </w:t>
+      </w:r>
+      <w:r>
+        <w:fldChar w:fldCharType="begin"/>
+      </w:r>
+      <w:r>
+        <w:instrText xml:space="preserve"> SEQ Figure \* ARABIC </w:instrText>
+      </w:r>
+      <w:r>
+        <w:fldChar w:fldCharType="separate"/>
+      </w:r>
+      <w:r>
+        <w:rPr>
+          <w:noProof/>
+        </w:rPr>
+        <w:t>5</w:t>
+      </w:r>
+      <w:r>
+        <w:rPr>
+          <w:noProof/>
+        </w:rPr>
+        <w:fldChar w:fldCharType="end"/>
+      </w:r>
+      <w:r>
+        <w:t xml:space="preserve"> - 330 Ohm resistor connected to the positive pin channel</w:t>
+      </w:r>
+    </w:p>
+    <w:p>
+      <w:pPr>
+        <w:pStyle w:val="ListParagraph"/>
+        <w:numPr>
+          <w:ilvl w:val="0"/>
+          <w:numId w:val="4"/>
+        </w:numPr>
+      </w:pPr>
+      <w:r>
+        <w:t xml:space="preserve">Using a Black Jumper Wire, connect the positive (+) channel of pins to the </w:t>
+      </w:r>
+      <w:r>
+        <w:t xml:space="preserve">pin labeled </w:t>
+      </w:r>
+      <w:r>
+        <w:rPr>
+          <w:i/>
+        </w:rPr>
+        <w:t>3.3V</w:t>
+      </w:r>
+      <w:r>
+        <w:t xml:space="preserve"> on the </w:t>
+      </w:r>
+      <w:proofErr w:type="spellStart"/>
+      <w:r>
+        <w:t>SparkFun</w:t>
+      </w:r>
+      <w:proofErr w:type="spellEnd"/>
+      <w:r>
+        <w:t xml:space="preserve"> Pi Wedge.</w:t>
+      </w:r>
+    </w:p>
+    <w:p>
+      <w:pPr>
+        <w:pStyle w:val="ListParagraph"/>
+        <w:keepNext/>
+        <w:jc w:val="center"/>
+      </w:pPr>
+      <w:r>
+        <w:rPr>
+          <w:noProof/>
+        </w:rPr>
+        <w:drawing>
+          <wp:inline distT="0" distB="0" distL="0" distR="0" wp14:anchorId="575A459A" wp14:editId="3D2D0215">
+            <wp:extent cx="5943600" cy="2609215"/>
+            <wp:effectExtent l="0" t="0" r="0" b="635"/>
+            <wp:docPr id="7" name="Picture 7"/>
+            <wp:cNvGraphicFramePr>
+              <a:graphicFrameLocks xmlns:a="http://schemas.openxmlformats.org/drawingml/2006/main" noChangeAspect="1"/>
+            </wp:cNvGraphicFramePr>
+            <a:graphic xmlns:a="http://schemas.openxmlformats.org/drawingml/2006/main">
+              <a:graphicData uri="http://schemas.openxmlformats.org/drawingml/2006/picture">
+                <pic:pic xmlns:pic="http://schemas.openxmlformats.org/drawingml/2006/picture">
+                  <pic:nvPicPr>
+                    <pic:cNvPr id="7" name="Lab-01-07_bb.png"/>
+                    <pic:cNvPicPr/>
+                  </pic:nvPicPr>
+                  <pic:blipFill>
+                    <a:blip r:embed="rId14" cstate="print">
+                      <a:extLst>
+                        <a:ext uri="{28A0092B-C50C-407E-A947-70E740481C1C}">
+                          <a14:useLocalDpi xmlns:a14="http://schemas.microsoft.com/office/drawing/2010/main" val="0"/>
+                        </a:ext>
+                      </a:extLst>
+                    </a:blip>
+                    <a:stretch>
+                      <a:fillRect/>
+                    </a:stretch>
+                  </pic:blipFill>
+                  <pic:spPr>
+                    <a:xfrm>
+                      <a:off x="0" y="0"/>
+                      <a:ext cx="5943600" cy="2609215"/>
+                    </a:xfrm>
+                    <a:prstGeom prst="rect">
+                      <a:avLst/>
+                    </a:prstGeom>
+                  </pic:spPr>
+                </pic:pic>
+              </a:graphicData>
+            </a:graphic>
+          </wp:inline>
+        </w:drawing>
+      </w:r>
+    </w:p>
+    <w:p>
+      <w:pPr>
+        <w:pStyle w:val="Caption"/>
+        <w:jc w:val="center"/>
+      </w:pPr>
+      <w:r>
+        <w:t xml:space="preserve">Figure </w:t>
+      </w:r>
+      <w:r>
+        <w:fldChar w:fldCharType="begin"/>
+      </w:r>
+      <w:r>
+        <w:instrText xml:space="preserve"> SEQ Figure \* ARABIC </w:instrText>
+      </w:r>
+      <w:r>
+        <w:fldChar w:fldCharType="separate"/>
+      </w:r>
+      <w:r>
+        <w:rPr>
+          <w:noProof/>
+        </w:rPr>
+        <w:t>6</w:t>
+      </w:r>
+      <w:r>
+        <w:rPr>
+          <w:noProof/>
+        </w:rPr>
+        <w:fldChar w:fldCharType="end"/>
+      </w:r>
       <w:r>
         <w:t xml:space="preserve"> - Positive (+) pin channel connected to 3.3V pin on the Pi Wedge</w:t>
       </w:r>
@@ -1070,7 +1152,7 @@
                     <pic:cNvPicPr/>
                   </pic:nvPicPr>
                   <pic:blipFill>
-                    <a:blip r:embed="rId13"/>
+                    <a:blip r:embed="rId15"/>
                     <a:stretch>
                       <a:fillRect/>
                     </a:stretch>
@@ -1099,14 +1181,27 @@
       <w:r>
         <w:t xml:space="preserve">Figure </w:t>
       </w:r>
-      <w:fldSimple w:instr=" SEQ Figure \* ARABIC ">
-        <w:r>
-          <w:rPr>
-            <w:noProof/>
-          </w:rPr>
-          <w:t>8</w:t>
-        </w:r>
-      </w:fldSimple>
+      <w:r>
+        <w:fldChar w:fldCharType="begin"/>
+      </w:r>
+      <w:r>
+        <w:instrText xml:space="preserve"> SEQ Figure \* ARABIC </w:instrText>
+      </w:r>
+      <w:r>
+        <w:fldChar w:fldCharType="separate"/>
+      </w:r>
+      <w:r>
+        <w:rPr>
+          <w:noProof/>
+        </w:rPr>
+        <w:t>8</w:t>
+      </w:r>
+      <w:r>
+        <w:rPr>
+          <w:noProof/>
+        </w:rPr>
+        <w:fldChar w:fldCharType="end"/>
+      </w:r>
       <w:r>
         <w:t xml:space="preserve"> - Windows 10 </w:t>
       </w:r>
@@ -1214,7 +1309,7 @@
                     <pic:cNvPicPr/>
                   </pic:nvPicPr>
                   <pic:blipFill>
-                    <a:blip r:embed="rId14"/>
+                    <a:blip r:embed="rId16"/>
                     <a:stretch>
                       <a:fillRect/>
                     </a:stretch>
@@ -1243,14 +1338,27 @@
       <w:r>
         <w:t xml:space="preserve">Figure </w:t>
       </w:r>
-      <w:fldSimple w:instr=" SEQ Figure \* ARABIC ">
-        <w:r>
-          <w:rPr>
-            <w:noProof/>
-          </w:rPr>
-          <w:t>9</w:t>
-        </w:r>
-      </w:fldSimple>
+      <w:r>
+        <w:fldChar w:fldCharType="begin"/>
+      </w:r>
+      <w:r>
+        <w:instrText xml:space="preserve"> SEQ Figure \* ARABIC </w:instrText>
+      </w:r>
+      <w:r>
+        <w:fldChar w:fldCharType="separate"/>
+      </w:r>
+      <w:r>
+        <w:rPr>
+          <w:noProof/>
+        </w:rPr>
+        <w:t>9</w:t>
+      </w:r>
+      <w:r>
+        <w:rPr>
+          <w:noProof/>
+        </w:rPr>
+        <w:fldChar w:fldCharType="end"/>
+      </w:r>
       <w:r>
         <w:t xml:space="preserve"> - Build Configuration and Platform</w:t>
       </w:r>
@@ -1293,7 +1401,7 @@
                     <pic:cNvPicPr/>
                   </pic:nvPicPr>
                   <pic:blipFill>
-                    <a:blip r:embed="rId15"/>
+                    <a:blip r:embed="rId17"/>
                     <a:stretch>
                       <a:fillRect/>
                     </a:stretch>
@@ -1322,14 +1430,27 @@
       <w:r>
         <w:t xml:space="preserve">Figure </w:t>
       </w:r>
-      <w:fldSimple w:instr=" SEQ Figure \* ARABIC ">
-        <w:r>
-          <w:rPr>
-            <w:noProof/>
-          </w:rPr>
-          <w:t>10</w:t>
-        </w:r>
-      </w:fldSimple>
+      <w:r>
+        <w:fldChar w:fldCharType="begin"/>
+      </w:r>
+      <w:r>
+        <w:instrText xml:space="preserve"> SEQ Figure \* ARABIC </w:instrText>
+      </w:r>
+      <w:r>
+        <w:fldChar w:fldCharType="separate"/>
+      </w:r>
+      <w:r>
+        <w:rPr>
+          <w:noProof/>
+        </w:rPr>
+        <w:t>10</w:t>
+      </w:r>
+      <w:r>
+        <w:rPr>
+          <w:noProof/>
+        </w:rPr>
+        <w:fldChar w:fldCharType="end"/>
+      </w:r>
       <w:r>
         <w:t xml:space="preserve"> - Change Run from Device to Remote Machine</w:t>
       </w:r>
@@ -1373,7 +1494,7 @@
                     <pic:cNvPicPr/>
                   </pic:nvPicPr>
                   <pic:blipFill>
-                    <a:blip r:embed="rId16"/>
+                    <a:blip r:embed="rId18"/>
                     <a:stretch>
                       <a:fillRect/>
                     </a:stretch>
@@ -1402,14 +1523,27 @@
       <w:r>
         <w:t xml:space="preserve">Figure </w:t>
       </w:r>
-      <w:fldSimple w:instr=" SEQ Figure \* ARABIC ">
-        <w:r>
-          <w:rPr>
-            <w:noProof/>
-          </w:rPr>
-          <w:t>11</w:t>
-        </w:r>
-      </w:fldSimple>
+      <w:r>
+        <w:fldChar w:fldCharType="begin"/>
+      </w:r>
+      <w:r>
+        <w:instrText xml:space="preserve"> SEQ Figure \* ARABIC </w:instrText>
+      </w:r>
+      <w:r>
+        <w:fldChar w:fldCharType="separate"/>
+      </w:r>
+      <w:r>
+        <w:rPr>
+          <w:noProof/>
+        </w:rPr>
+        <w:t>11</w:t>
+      </w:r>
+      <w:r>
+        <w:rPr>
+          <w:noProof/>
+        </w:rPr>
+        <w:fldChar w:fldCharType="end"/>
+      </w:r>
       <w:r>
         <w:t xml:space="preserve"> - Remote Connections</w:t>
       </w:r>
@@ -1623,7 +1757,7 @@
                     <pic:cNvPicPr/>
                   </pic:nvPicPr>
                   <pic:blipFill>
-                    <a:blip r:embed="rId17"/>
+                    <a:blip r:embed="rId19"/>
                     <a:stretch>
                       <a:fillRect/>
                     </a:stretch>
@@ -1652,14 +1786,27 @@
       <w:r>
         <w:t xml:space="preserve">Figure </w:t>
       </w:r>
-      <w:fldSimple w:instr=" SEQ Figure \* ARABIC ">
-        <w:r>
-          <w:rPr>
-            <w:noProof/>
-          </w:rPr>
-          <w:t>12</w:t>
-        </w:r>
-      </w:fldSimple>
+      <w:r>
+        <w:fldChar w:fldCharType="begin"/>
+      </w:r>
+      <w:r>
+        <w:instrText xml:space="preserve"> SEQ Figure \* ARABIC </w:instrText>
+      </w:r>
+      <w:r>
+        <w:fldChar w:fldCharType="separate"/>
+      </w:r>
+      <w:r>
+        <w:rPr>
+          <w:noProof/>
+        </w:rPr>
+        <w:t>12</w:t>
+      </w:r>
+      <w:r>
+        <w:rPr>
+          <w:noProof/>
+        </w:rPr>
+        <w:fldChar w:fldCharType="end"/>
+      </w:r>
       <w:r>
         <w:t xml:space="preserve"> - Power Menu</w:t>
       </w:r>
@@ -1690,6 +1837,12 @@
     </w:p>
     <w:p/>
     <w:sectPr>
+      <w:headerReference w:type="even" r:id="rId20"/>
+      <w:headerReference w:type="default" r:id="rId21"/>
+      <w:footerReference w:type="even" r:id="rId22"/>
+      <w:footerReference w:type="default" r:id="rId23"/>
+      <w:headerReference w:type="first" r:id="rId24"/>
+      <w:footerReference w:type="first" r:id="rId25"/>
       <w:pgSz w:w="12240" w:h="15840"/>
       <w:pgMar w:top="1440" w:right="1440" w:bottom="1440" w:left="1440" w:header="720" w:footer="720" w:gutter="0"/>
       <w:cols w:space="720"/>
@@ -1697,6 +1850,175 @@
     </w:sectPr>
   </w:body>
 </w:document>
+</file>
+
+<file path=word/endnotes.xml><?xml version="1.0" encoding="utf-8"?>
+<w:endnotes xmlns:wpc="http://schemas.microsoft.com/office/word/2010/wordprocessingCanvas" xmlns:cx="http://schemas.microsoft.com/office/drawing/2014/chartex" xmlns:cx1="http://schemas.microsoft.com/office/drawing/2015/9/8/chartex" xmlns:cx2="http://schemas.microsoft.com/office/drawing/2015/10/21/chartex" xmlns:mc="http://schemas.openxmlformats.org/markup-compatibility/2006" xmlns:o="urn:schemas-microsoft-com:office:office" xmlns:r="http://schemas.openxmlformats.org/officeDocument/2006/relationships" xmlns:m="http://schemas.openxmlformats.org/officeDocument/2006/math" xmlns:v="urn:schemas-microsoft-com:vml" xmlns:wp14="http://schemas.microsoft.com/office/word/2010/wordprocessingDrawing" xmlns:wp="http://schemas.openxmlformats.org/drawingml/2006/wordprocessingDrawing" xmlns:w10="urn:schemas-microsoft-com:office:word" xmlns:w="http://schemas.openxmlformats.org/wordprocessingml/2006/main" xmlns:w14="http://schemas.microsoft.com/office/word/2010/wordml" xmlns:w15="http://schemas.microsoft.com/office/word/2012/wordml" xmlns:w16se="http://schemas.microsoft.com/office/word/2015/wordml/symex" xmlns:wpg="http://schemas.microsoft.com/office/word/2010/wordprocessingGroup" xmlns:wpi="http://schemas.microsoft.com/office/word/2010/wordprocessingInk" xmlns:wne="http://schemas.microsoft.com/office/word/2006/wordml" xmlns:wps="http://schemas.microsoft.com/office/word/2010/wordprocessingShape" mc:Ignorable="w14 w15 w16se wp14">
+  <w:endnote w:type="separator" w:id="-1">
+    <w:p>
+      <w:pPr>
+        <w:spacing w:after="0" w:line="240" w:lineRule="auto"/>
+      </w:pPr>
+      <w:r>
+        <w:separator/>
+      </w:r>
+    </w:p>
+  </w:endnote>
+  <w:endnote w:type="continuationSeparator" w:id="0">
+    <w:p>
+      <w:pPr>
+        <w:spacing w:after="0" w:line="240" w:lineRule="auto"/>
+      </w:pPr>
+      <w:r>
+        <w:continuationSeparator/>
+      </w:r>
+    </w:p>
+  </w:endnote>
+</w:endnotes>
+</file>
+
+<file path=word/footer1.xml><?xml version="1.0" encoding="utf-8"?>
+<w:ftr xmlns:wpc="http://schemas.microsoft.com/office/word/2010/wordprocessingCanvas" xmlns:cx="http://schemas.microsoft.com/office/drawing/2014/chartex" xmlns:cx1="http://schemas.microsoft.com/office/drawing/2015/9/8/chartex" xmlns:cx2="http://schemas.microsoft.com/office/drawing/2015/10/21/chartex" xmlns:mc="http://schemas.openxmlformats.org/markup-compatibility/2006" xmlns:o="urn:schemas-microsoft-com:office:office" xmlns:r="http://schemas.openxmlformats.org/officeDocument/2006/relationships" xmlns:m="http://schemas.openxmlformats.org/officeDocument/2006/math" xmlns:v="urn:schemas-microsoft-com:vml" xmlns:wp14="http://schemas.microsoft.com/office/word/2010/wordprocessingDrawing" xmlns:wp="http://schemas.openxmlformats.org/drawingml/2006/wordprocessingDrawing" xmlns:w10="urn:schemas-microsoft-com:office:word" xmlns:w="http://schemas.openxmlformats.org/wordprocessingml/2006/main" xmlns:w14="http://schemas.microsoft.com/office/word/2010/wordml" xmlns:w15="http://schemas.microsoft.com/office/word/2012/wordml" xmlns:w16se="http://schemas.microsoft.com/office/word/2015/wordml/symex" xmlns:wpg="http://schemas.microsoft.com/office/word/2010/wordprocessingGroup" xmlns:wpi="http://schemas.microsoft.com/office/word/2010/wordprocessingInk" xmlns:wne="http://schemas.microsoft.com/office/word/2006/wordml" xmlns:wps="http://schemas.microsoft.com/office/word/2010/wordprocessingShape" mc:Ignorable="w14 w15 w16se wp14">
+  <w:p>
+    <w:pPr>
+      <w:pStyle w:val="Footer"/>
+    </w:pPr>
+  </w:p>
+</w:ftr>
+</file>
+
+<file path=word/footer2.xml><?xml version="1.0" encoding="utf-8"?>
+<w:ftr xmlns:wpc="http://schemas.microsoft.com/office/word/2010/wordprocessingCanvas" xmlns:cx="http://schemas.microsoft.com/office/drawing/2014/chartex" xmlns:cx1="http://schemas.microsoft.com/office/drawing/2015/9/8/chartex" xmlns:cx2="http://schemas.microsoft.com/office/drawing/2015/10/21/chartex" xmlns:mc="http://schemas.openxmlformats.org/markup-compatibility/2006" xmlns:o="urn:schemas-microsoft-com:office:office" xmlns:r="http://schemas.openxmlformats.org/officeDocument/2006/relationships" xmlns:m="http://schemas.openxmlformats.org/officeDocument/2006/math" xmlns:v="urn:schemas-microsoft-com:vml" xmlns:wp14="http://schemas.microsoft.com/office/word/2010/wordprocessingDrawing" xmlns:wp="http://schemas.openxmlformats.org/drawingml/2006/wordprocessingDrawing" xmlns:w10="urn:schemas-microsoft-com:office:word" xmlns:w="http://schemas.openxmlformats.org/wordprocessingml/2006/main" xmlns:w14="http://schemas.microsoft.com/office/word/2010/wordml" xmlns:w15="http://schemas.microsoft.com/office/word/2012/wordml" xmlns:w16se="http://schemas.microsoft.com/office/word/2015/wordml/symex" xmlns:wpg="http://schemas.microsoft.com/office/word/2010/wordprocessingGroup" xmlns:wpi="http://schemas.microsoft.com/office/word/2010/wordprocessingInk" xmlns:wne="http://schemas.microsoft.com/office/word/2006/wordml" xmlns:wps="http://schemas.microsoft.com/office/word/2010/wordprocessingShape" mc:Ignorable="w14 w15 w16se wp14">
+  <w:p>
+    <w:pPr>
+      <w:pStyle w:val="Footer"/>
+    </w:pPr>
+    <w:sdt>
+      <w:sdtPr>
+        <w:alias w:val="Title"/>
+        <w:tag w:val=""/>
+        <w:id w:val="-676188299"/>
+        <w:placeholder>
+          <w:docPart w:val="4B9A26836CD445389CA074B514BA5425"/>
+        </w:placeholder>
+        <w:dataBinding w:prefixMappings="xmlns:ns0='http://purl.org/dc/elements/1.1/' xmlns:ns1='http://schemas.openxmlformats.org/package/2006/metadata/core-properties' " w:xpath="/ns1:coreProperties[1]/ns0:title[1]" w:storeItemID="{6C3C8BC8-F283-45AE-878A-BAB7291924A1}"/>
+        <w:text/>
+      </w:sdtPr>
+      <w:sdtContent>
+        <w:proofErr w:type="spellStart"/>
+        <w:r>
+          <w:t>KiZAN</w:t>
+        </w:r>
+        <w:proofErr w:type="spellEnd"/>
+        <w:r>
+          <w:t xml:space="preserve"> </w:t>
+        </w:r>
+        <w:proofErr w:type="spellStart"/>
+        <w:r>
+          <w:t>IoT</w:t>
+        </w:r>
+        <w:proofErr w:type="spellEnd"/>
+        <w:r>
+          <w:t xml:space="preserve"> Workshop - Lab 01</w:t>
+        </w:r>
+      </w:sdtContent>
+    </w:sdt>
+    <w:r>
+      <w:ptab w:relativeTo="margin" w:alignment="center" w:leader="none"/>
+    </w:r>
+    <w:bookmarkStart w:id="0" w:name="_GoBack"/>
+    <w:bookmarkEnd w:id="0"/>
+    <w:r>
+      <w:ptab w:relativeTo="margin" w:alignment="right" w:leader="none"/>
+    </w:r>
+    <w:r>
+      <w:fldChar w:fldCharType="begin"/>
+    </w:r>
+    <w:r>
+      <w:instrText xml:space="preserve"> PAGE   \* MERGEFORMAT </w:instrText>
+    </w:r>
+    <w:r>
+      <w:fldChar w:fldCharType="separate"/>
+    </w:r>
+    <w:r>
+      <w:rPr>
+        <w:noProof/>
+      </w:rPr>
+      <w:t>1</w:t>
+    </w:r>
+    <w:r>
+      <w:rPr>
+        <w:noProof/>
+      </w:rPr>
+      <w:fldChar w:fldCharType="end"/>
+    </w:r>
+  </w:p>
+</w:ftr>
+</file>
+
+<file path=word/footer3.xml><?xml version="1.0" encoding="utf-8"?>
+<w:ftr xmlns:wpc="http://schemas.microsoft.com/office/word/2010/wordprocessingCanvas" xmlns:cx="http://schemas.microsoft.com/office/drawing/2014/chartex" xmlns:cx1="http://schemas.microsoft.com/office/drawing/2015/9/8/chartex" xmlns:cx2="http://schemas.microsoft.com/office/drawing/2015/10/21/chartex" xmlns:mc="http://schemas.openxmlformats.org/markup-compatibility/2006" xmlns:o="urn:schemas-microsoft-com:office:office" xmlns:r="http://schemas.openxmlformats.org/officeDocument/2006/relationships" xmlns:m="http://schemas.openxmlformats.org/officeDocument/2006/math" xmlns:v="urn:schemas-microsoft-com:vml" xmlns:wp14="http://schemas.microsoft.com/office/word/2010/wordprocessingDrawing" xmlns:wp="http://schemas.openxmlformats.org/drawingml/2006/wordprocessingDrawing" xmlns:w10="urn:schemas-microsoft-com:office:word" xmlns:w="http://schemas.openxmlformats.org/wordprocessingml/2006/main" xmlns:w14="http://schemas.microsoft.com/office/word/2010/wordml" xmlns:w15="http://schemas.microsoft.com/office/word/2012/wordml" xmlns:w16se="http://schemas.microsoft.com/office/word/2015/wordml/symex" xmlns:wpg="http://schemas.microsoft.com/office/word/2010/wordprocessingGroup" xmlns:wpi="http://schemas.microsoft.com/office/word/2010/wordprocessingInk" xmlns:wne="http://schemas.microsoft.com/office/word/2006/wordml" xmlns:wps="http://schemas.microsoft.com/office/word/2010/wordprocessingShape" mc:Ignorable="w14 w15 w16se wp14">
+  <w:p>
+    <w:pPr>
+      <w:pStyle w:val="Footer"/>
+    </w:pPr>
+  </w:p>
+</w:ftr>
+</file>
+
+<file path=word/footnotes.xml><?xml version="1.0" encoding="utf-8"?>
+<w:footnotes xmlns:wpc="http://schemas.microsoft.com/office/word/2010/wordprocessingCanvas" xmlns:cx="http://schemas.microsoft.com/office/drawing/2014/chartex" xmlns:cx1="http://schemas.microsoft.com/office/drawing/2015/9/8/chartex" xmlns:cx2="http://schemas.microsoft.com/office/drawing/2015/10/21/chartex" xmlns:mc="http://schemas.openxmlformats.org/markup-compatibility/2006" xmlns:o="urn:schemas-microsoft-com:office:office" xmlns:r="http://schemas.openxmlformats.org/officeDocument/2006/relationships" xmlns:m="http://schemas.openxmlformats.org/officeDocument/2006/math" xmlns:v="urn:schemas-microsoft-com:vml" xmlns:wp14="http://schemas.microsoft.com/office/word/2010/wordprocessingDrawing" xmlns:wp="http://schemas.openxmlformats.org/drawingml/2006/wordprocessingDrawing" xmlns:w10="urn:schemas-microsoft-com:office:word" xmlns:w="http://schemas.openxmlformats.org/wordprocessingml/2006/main" xmlns:w14="http://schemas.microsoft.com/office/word/2010/wordml" xmlns:w15="http://schemas.microsoft.com/office/word/2012/wordml" xmlns:w16se="http://schemas.microsoft.com/office/word/2015/wordml/symex" xmlns:wpg="http://schemas.microsoft.com/office/word/2010/wordprocessingGroup" xmlns:wpi="http://schemas.microsoft.com/office/word/2010/wordprocessingInk" xmlns:wne="http://schemas.microsoft.com/office/word/2006/wordml" xmlns:wps="http://schemas.microsoft.com/office/word/2010/wordprocessingShape" mc:Ignorable="w14 w15 w16se wp14">
+  <w:footnote w:type="separator" w:id="-1">
+    <w:p>
+      <w:pPr>
+        <w:spacing w:after="0" w:line="240" w:lineRule="auto"/>
+      </w:pPr>
+      <w:r>
+        <w:separator/>
+      </w:r>
+    </w:p>
+  </w:footnote>
+  <w:footnote w:type="continuationSeparator" w:id="0">
+    <w:p>
+      <w:pPr>
+        <w:spacing w:after="0" w:line="240" w:lineRule="auto"/>
+      </w:pPr>
+      <w:r>
+        <w:continuationSeparator/>
+      </w:r>
+    </w:p>
+  </w:footnote>
+</w:footnotes>
+</file>
+
+<file path=word/header1.xml><?xml version="1.0" encoding="utf-8"?>
+<w:hdr xmlns:wpc="http://schemas.microsoft.com/office/word/2010/wordprocessingCanvas" xmlns:cx="http://schemas.microsoft.com/office/drawing/2014/chartex" xmlns:cx1="http://schemas.microsoft.com/office/drawing/2015/9/8/chartex" xmlns:cx2="http://schemas.microsoft.com/office/drawing/2015/10/21/chartex" xmlns:mc="http://schemas.openxmlformats.org/markup-compatibility/2006" xmlns:o="urn:schemas-microsoft-com:office:office" xmlns:r="http://schemas.openxmlformats.org/officeDocument/2006/relationships" xmlns:m="http://schemas.openxmlformats.org/officeDocument/2006/math" xmlns:v="urn:schemas-microsoft-com:vml" xmlns:wp14="http://schemas.microsoft.com/office/word/2010/wordprocessingDrawing" xmlns:wp="http://schemas.openxmlformats.org/drawingml/2006/wordprocessingDrawing" xmlns:w10="urn:schemas-microsoft-com:office:word" xmlns:w="http://schemas.openxmlformats.org/wordprocessingml/2006/main" xmlns:w14="http://schemas.microsoft.com/office/word/2010/wordml" xmlns:w15="http://schemas.microsoft.com/office/word/2012/wordml" xmlns:w16se="http://schemas.microsoft.com/office/word/2015/wordml/symex" xmlns:wpg="http://schemas.microsoft.com/office/word/2010/wordprocessingGroup" xmlns:wpi="http://schemas.microsoft.com/office/word/2010/wordprocessingInk" xmlns:wne="http://schemas.microsoft.com/office/word/2006/wordml" xmlns:wps="http://schemas.microsoft.com/office/word/2010/wordprocessingShape" mc:Ignorable="w14 w15 w16se wp14">
+  <w:p>
+    <w:pPr>
+      <w:pStyle w:val="Header"/>
+    </w:pPr>
+  </w:p>
+</w:hdr>
+</file>
+
+<file path=word/header2.xml><?xml version="1.0" encoding="utf-8"?>
+<w:hdr xmlns:wpc="http://schemas.microsoft.com/office/word/2010/wordprocessingCanvas" xmlns:cx="http://schemas.microsoft.com/office/drawing/2014/chartex" xmlns:cx1="http://schemas.microsoft.com/office/drawing/2015/9/8/chartex" xmlns:cx2="http://schemas.microsoft.com/office/drawing/2015/10/21/chartex" xmlns:mc="http://schemas.openxmlformats.org/markup-compatibility/2006" xmlns:o="urn:schemas-microsoft-com:office:office" xmlns:r="http://schemas.openxmlformats.org/officeDocument/2006/relationships" xmlns:m="http://schemas.openxmlformats.org/officeDocument/2006/math" xmlns:v="urn:schemas-microsoft-com:vml" xmlns:wp14="http://schemas.microsoft.com/office/word/2010/wordprocessingDrawing" xmlns:wp="http://schemas.openxmlformats.org/drawingml/2006/wordprocessingDrawing" xmlns:w10="urn:schemas-microsoft-com:office:word" xmlns:w="http://schemas.openxmlformats.org/wordprocessingml/2006/main" xmlns:w14="http://schemas.microsoft.com/office/word/2010/wordml" xmlns:w15="http://schemas.microsoft.com/office/word/2012/wordml" xmlns:w16se="http://schemas.microsoft.com/office/word/2015/wordml/symex" xmlns:wpg="http://schemas.microsoft.com/office/word/2010/wordprocessingGroup" xmlns:wpi="http://schemas.microsoft.com/office/word/2010/wordprocessingInk" xmlns:wne="http://schemas.microsoft.com/office/word/2006/wordml" xmlns:wps="http://schemas.microsoft.com/office/word/2010/wordprocessingShape" mc:Ignorable="w14 w15 w16se wp14">
+  <w:p>
+    <w:pPr>
+      <w:pStyle w:val="Header"/>
+    </w:pPr>
+  </w:p>
+</w:hdr>
+</file>
+
+<file path=word/header3.xml><?xml version="1.0" encoding="utf-8"?>
+<w:hdr xmlns:wpc="http://schemas.microsoft.com/office/word/2010/wordprocessingCanvas" xmlns:cx="http://schemas.microsoft.com/office/drawing/2014/chartex" xmlns:cx1="http://schemas.microsoft.com/office/drawing/2015/9/8/chartex" xmlns:cx2="http://schemas.microsoft.com/office/drawing/2015/10/21/chartex" xmlns:mc="http://schemas.openxmlformats.org/markup-compatibility/2006" xmlns:o="urn:schemas-microsoft-com:office:office" xmlns:r="http://schemas.openxmlformats.org/officeDocument/2006/relationships" xmlns:m="http://schemas.openxmlformats.org/officeDocument/2006/math" xmlns:v="urn:schemas-microsoft-com:vml" xmlns:wp14="http://schemas.microsoft.com/office/word/2010/wordprocessingDrawing" xmlns:wp="http://schemas.openxmlformats.org/drawingml/2006/wordprocessingDrawing" xmlns:w10="urn:schemas-microsoft-com:office:word" xmlns:w="http://schemas.openxmlformats.org/wordprocessingml/2006/main" xmlns:w14="http://schemas.microsoft.com/office/word/2010/wordml" xmlns:w15="http://schemas.microsoft.com/office/word/2012/wordml" xmlns:w16se="http://schemas.microsoft.com/office/word/2015/wordml/symex" xmlns:wpg="http://schemas.microsoft.com/office/word/2010/wordprocessingGroup" xmlns:wpi="http://schemas.microsoft.com/office/word/2010/wordprocessingInk" xmlns:wne="http://schemas.microsoft.com/office/word/2006/wordml" xmlns:wps="http://schemas.microsoft.com/office/word/2010/wordprocessingShape" mc:Ignorable="w14 w15 w16se wp14">
+  <w:p>
+    <w:pPr>
+      <w:pStyle w:val="Header"/>
+    </w:pPr>
+  </w:p>
+</w:hdr>
 </file>
 
 <file path=word/numbering.xml><?xml version="1.0" encoding="utf-8"?>
@@ -3101,7 +3423,617 @@
       </w:tcPr>
     </w:tblStylePr>
   </w:style>
+  <w:style w:type="character" w:styleId="LineNumber">
+    <w:name w:val="line number"/>
+    <w:basedOn w:val="DefaultParagraphFont"/>
+    <w:uiPriority w:val="99"/>
+    <w:semiHidden/>
+    <w:unhideWhenUsed/>
+    <w:rsid w:val="00FB5B5D"/>
+  </w:style>
+  <w:style w:type="paragraph" w:styleId="Header">
+    <w:name w:val="header"/>
+    <w:basedOn w:val="Normal"/>
+    <w:link w:val="HeaderChar"/>
+    <w:uiPriority w:val="99"/>
+    <w:unhideWhenUsed/>
+    <w:rsid w:val="00FB5B5D"/>
+    <w:pPr>
+      <w:tabs>
+        <w:tab w:val="center" w:pos="4680"/>
+        <w:tab w:val="right" w:pos="9360"/>
+      </w:tabs>
+      <w:spacing w:after="0" w:line="240" w:lineRule="auto"/>
+    </w:pPr>
+  </w:style>
+  <w:style w:type="character" w:customStyle="1" w:styleId="HeaderChar">
+    <w:name w:val="Header Char"/>
+    <w:basedOn w:val="DefaultParagraphFont"/>
+    <w:link w:val="Header"/>
+    <w:uiPriority w:val="99"/>
+    <w:rsid w:val="00FB5B5D"/>
+  </w:style>
+  <w:style w:type="paragraph" w:styleId="Footer">
+    <w:name w:val="footer"/>
+    <w:basedOn w:val="Normal"/>
+    <w:link w:val="FooterChar"/>
+    <w:uiPriority w:val="99"/>
+    <w:unhideWhenUsed/>
+    <w:rsid w:val="00FB5B5D"/>
+    <w:pPr>
+      <w:tabs>
+        <w:tab w:val="center" w:pos="4680"/>
+        <w:tab w:val="right" w:pos="9360"/>
+      </w:tabs>
+      <w:spacing w:after="0" w:line="240" w:lineRule="auto"/>
+    </w:pPr>
+  </w:style>
+  <w:style w:type="character" w:customStyle="1" w:styleId="FooterChar">
+    <w:name w:val="Footer Char"/>
+    <w:basedOn w:val="DefaultParagraphFont"/>
+    <w:link w:val="Footer"/>
+    <w:uiPriority w:val="99"/>
+    <w:rsid w:val="00FB5B5D"/>
+  </w:style>
+  <w:style w:type="character" w:styleId="PlaceholderText">
+    <w:name w:val="Placeholder Text"/>
+    <w:basedOn w:val="DefaultParagraphFont"/>
+    <w:uiPriority w:val="99"/>
+    <w:semiHidden/>
+    <w:rsid w:val="00FB5B5D"/>
+    <w:rPr>
+      <w:color w:val="808080"/>
+    </w:rPr>
+  </w:style>
 </w:styles>
+</file>
+
+<file path=word/glossary/document.xml><?xml version="1.0" encoding="utf-8"?>
+<w:glossaryDocument xmlns:wpc="http://schemas.microsoft.com/office/word/2010/wordprocessingCanvas" xmlns:cx="http://schemas.microsoft.com/office/drawing/2014/chartex" xmlns:cx1="http://schemas.microsoft.com/office/drawing/2015/9/8/chartex" xmlns:cx2="http://schemas.microsoft.com/office/drawing/2015/10/21/chartex" xmlns:mc="http://schemas.openxmlformats.org/markup-compatibility/2006" xmlns:o="urn:schemas-microsoft-com:office:office" xmlns:r="http://schemas.openxmlformats.org/officeDocument/2006/relationships" xmlns:m="http://schemas.openxmlformats.org/officeDocument/2006/math" xmlns:v="urn:schemas-microsoft-com:vml" xmlns:wp14="http://schemas.microsoft.com/office/word/2010/wordprocessingDrawing" xmlns:wp="http://schemas.openxmlformats.org/drawingml/2006/wordprocessingDrawing" xmlns:w10="urn:schemas-microsoft-com:office:word" xmlns:w="http://schemas.openxmlformats.org/wordprocessingml/2006/main" xmlns:w14="http://schemas.microsoft.com/office/word/2010/wordml" xmlns:w15="http://schemas.microsoft.com/office/word/2012/wordml" xmlns:w16se="http://schemas.microsoft.com/office/word/2015/wordml/symex" xmlns:wpg="http://schemas.microsoft.com/office/word/2010/wordprocessingGroup" xmlns:wpi="http://schemas.microsoft.com/office/word/2010/wordprocessingInk" xmlns:wne="http://schemas.microsoft.com/office/word/2006/wordml" xmlns:wps="http://schemas.microsoft.com/office/word/2010/wordprocessingShape" mc:Ignorable="w14 w15 w16se wp14">
+  <w:docParts>
+    <w:docPart>
+      <w:docPartPr>
+        <w:name w:val="4B9A26836CD445389CA074B514BA5425"/>
+        <w:category>
+          <w:name w:val="General"/>
+          <w:gallery w:val="placeholder"/>
+        </w:category>
+        <w:types>
+          <w:type w:val="bbPlcHdr"/>
+        </w:types>
+        <w:behaviors>
+          <w:behavior w:val="content"/>
+        </w:behaviors>
+        <w:guid w:val="{B1C7B659-2A60-4855-8EF3-33900B2B435F}"/>
+      </w:docPartPr>
+      <w:docPartBody>
+        <w:p>
+          <w:r>
+            <w:rPr>
+              <w:rStyle w:val="PlaceholderText"/>
+            </w:rPr>
+            <w:t>[Title]</w:t>
+          </w:r>
+        </w:p>
+      </w:docPartBody>
+    </w:docPart>
+  </w:docParts>
+</w:glossaryDocument>
+</file>
+
+<file path=word/glossary/fontTable.xml><?xml version="1.0" encoding="utf-8"?>
+<w:fonts xmlns:mc="http://schemas.openxmlformats.org/markup-compatibility/2006" xmlns:r="http://schemas.openxmlformats.org/officeDocument/2006/relationships" xmlns:w="http://schemas.openxmlformats.org/wordprocessingml/2006/main" xmlns:w14="http://schemas.microsoft.com/office/word/2010/wordml" xmlns:w15="http://schemas.microsoft.com/office/word/2012/wordml" xmlns:w16se="http://schemas.microsoft.com/office/word/2015/wordml/symex" mc:Ignorable="w14 w15 w16se">
+  <w:font w:name="Times New Roman">
+    <w:panose1 w:val="02020603050405020304"/>
+    <w:charset w:val="00"/>
+    <w:family w:val="roman"/>
+    <w:pitch w:val="variable"/>
+    <w:sig w:usb0="E0002AFF" w:usb1="C0007841" w:usb2="00000009" w:usb3="00000000" w:csb0="000001FF" w:csb1="00000000"/>
+  </w:font>
+  <w:font w:name="Calibri">
+    <w:panose1 w:val="020F0502020204030204"/>
+    <w:charset w:val="00"/>
+    <w:family w:val="swiss"/>
+    <w:pitch w:val="variable"/>
+    <w:sig w:usb0="E10002FF" w:usb1="4000ACFF" w:usb2="00000009" w:usb3="00000000" w:csb0="0000019F" w:csb1="00000000"/>
+  </w:font>
+  <w:font w:name="Calibri Light">
+    <w:panose1 w:val="020F0302020204030204"/>
+    <w:charset w:val="00"/>
+    <w:family w:val="swiss"/>
+    <w:pitch w:val="variable"/>
+    <w:sig w:usb0="A00002EF" w:usb1="4000207B" w:usb2="00000000" w:usb3="00000000" w:csb0="0000009F" w:csb1="00000000"/>
+  </w:font>
+</w:fonts>
+</file>
+
+<file path=word/glossary/settings.xml><?xml version="1.0" encoding="utf-8"?>
+<w:settings xmlns:mc="http://schemas.openxmlformats.org/markup-compatibility/2006" xmlns:o="urn:schemas-microsoft-com:office:office" xmlns:r="http://schemas.openxmlformats.org/officeDocument/2006/relationships" xmlns:m="http://schemas.openxmlformats.org/officeDocument/2006/math" xmlns:v="urn:schemas-microsoft-com:vml" xmlns:w10="urn:schemas-microsoft-com:office:word" xmlns:w="http://schemas.openxmlformats.org/wordprocessingml/2006/main" xmlns:w14="http://schemas.microsoft.com/office/word/2010/wordml" xmlns:w15="http://schemas.microsoft.com/office/word/2012/wordml" xmlns:w16se="http://schemas.microsoft.com/office/word/2015/wordml/symex" xmlns:sl="http://schemas.openxmlformats.org/schemaLibrary/2006/main" mc:Ignorable="w14 w15 w16se">
+  <w:view w:val="normal"/>
+  <w:defaultTabStop w:val="720"/>
+  <w:characterSpacingControl w:val="doNotCompress"/>
+  <w:compat>
+    <w:useFELayout/>
+    <w:compatSetting w:name="compatibilityMode" w:uri="http://schemas.microsoft.com/office/word" w:val="15"/>
+    <w:compatSetting w:name="overrideTableStyleFontSizeAndJustification" w:uri="http://schemas.microsoft.com/office/word" w:val="1"/>
+    <w:compatSetting w:name="enableOpenTypeFeatures" w:uri="http://schemas.microsoft.com/office/word" w:val="1"/>
+    <w:compatSetting w:name="doNotFlipMirrorIndents" w:uri="http://schemas.microsoft.com/office/word" w:val="1"/>
+    <w:compatSetting w:name="differentiateMultirowTableHeaders" w:uri="http://schemas.microsoft.com/office/word" w:val="1"/>
+  </w:compat>
+  <w:rsids>
+    <w:rsidRoot w:val="00007D46"/>
+    <w:rsid w:val="00007D46"/>
+    <w:rsid w:val="0061503A"/>
+  </w:rsids>
+  <m:mathPr>
+    <m:mathFont m:val="Cambria Math"/>
+    <m:brkBin m:val="before"/>
+    <m:brkBinSub m:val="--"/>
+    <m:smallFrac m:val="0"/>
+    <m:dispDef/>
+    <m:lMargin m:val="0"/>
+    <m:rMargin m:val="0"/>
+    <m:defJc m:val="centerGroup"/>
+    <m:wrapIndent m:val="1440"/>
+    <m:intLim m:val="subSup"/>
+    <m:naryLim m:val="undOvr"/>
+  </m:mathPr>
+  <w:themeFontLang w:val="en-US"/>
+  <w:clrSchemeMapping w:bg1="light1" w:t1="dark1" w:bg2="light2" w:t2="dark2" w:accent1="accent1" w:accent2="accent2" w:accent3="accent3" w:accent4="accent4" w:accent5="accent5" w:accent6="accent6" w:hyperlink="hyperlink" w:followedHyperlink="followedHyperlink"/>
+  <w:decimalSymbol w:val="."/>
+  <w:listSeparator w:val=","/>
+  <w15:chartTrackingRefBased/>
+</w:settings>
+</file>
+
+<file path=word/glossary/styles.xml><?xml version="1.0" encoding="utf-8"?>
+<w:styles xmlns:mc="http://schemas.openxmlformats.org/markup-compatibility/2006" xmlns:r="http://schemas.openxmlformats.org/officeDocument/2006/relationships" xmlns:w="http://schemas.openxmlformats.org/wordprocessingml/2006/main" xmlns:w14="http://schemas.microsoft.com/office/word/2010/wordml" xmlns:w15="http://schemas.microsoft.com/office/word/2012/wordml" xmlns:w16se="http://schemas.microsoft.com/office/word/2015/wordml/symex" mc:Ignorable="w14 w15 w16se">
+  <w:docDefaults>
+    <w:rPrDefault>
+      <w:rPr>
+        <w:rFonts w:asciiTheme="minorHAnsi" w:eastAsiaTheme="minorEastAsia" w:hAnsiTheme="minorHAnsi" w:cstheme="minorBidi"/>
+        <w:sz w:val="22"/>
+        <w:szCs w:val="22"/>
+        <w:lang w:val="en-US" w:eastAsia="en-US" w:bidi="ar-SA"/>
+      </w:rPr>
+    </w:rPrDefault>
+    <w:pPrDefault>
+      <w:pPr>
+        <w:spacing w:after="160" w:line="259" w:lineRule="auto"/>
+      </w:pPr>
+    </w:pPrDefault>
+  </w:docDefaults>
+  <w:latentStyles w:defLockedState="0" w:defUIPriority="99" w:defSemiHidden="0" w:defUnhideWhenUsed="0" w:defQFormat="0" w:count="372">
+    <w:lsdException w:name="Normal" w:uiPriority="0" w:qFormat="1"/>
+    <w:lsdException w:name="heading 1" w:uiPriority="9" w:qFormat="1"/>
+    <w:lsdException w:name="heading 2" w:semiHidden="1" w:uiPriority="9" w:unhideWhenUsed="1" w:qFormat="1"/>
+    <w:lsdException w:name="heading 3" w:semiHidden="1" w:uiPriority="9" w:unhideWhenUsed="1" w:qFormat="1"/>
+    <w:lsdException w:name="heading 4" w:semiHidden="1" w:uiPriority="9" w:unhideWhenUsed="1" w:qFormat="1"/>
+    <w:lsdException w:name="heading 5" w:semiHidden="1" w:uiPriority="9" w:unhideWhenUsed="1" w:qFormat="1"/>
+    <w:lsdException w:name="heading 6" w:semiHidden="1" w:uiPriority="9" w:unhideWhenUsed="1" w:qFormat="1"/>
+    <w:lsdException w:name="heading 7" w:semiHidden="1" w:uiPriority="9" w:unhideWhenUsed="1" w:qFormat="1"/>
+    <w:lsdException w:name="heading 8" w:semiHidden="1" w:uiPriority="9" w:unhideWhenUsed="1" w:qFormat="1"/>
+    <w:lsdException w:name="heading 9" w:semiHidden="1" w:uiPriority="9" w:unhideWhenUsed="1" w:qFormat="1"/>
+    <w:lsdException w:name="index 1" w:semiHidden="1" w:unhideWhenUsed="1"/>
+    <w:lsdException w:name="index 2" w:semiHidden="1" w:unhideWhenUsed="1"/>
+    <w:lsdException w:name="index 3" w:semiHidden="1" w:unhideWhenUsed="1"/>
+    <w:lsdException w:name="index 4" w:semiHidden="1" w:unhideWhenUsed="1"/>
+    <w:lsdException w:name="index 5" w:semiHidden="1" w:unhideWhenUsed="1"/>
+    <w:lsdException w:name="index 6" w:semiHidden="1" w:unhideWhenUsed="1"/>
+    <w:lsdException w:name="index 7" w:semiHidden="1" w:unhideWhenUsed="1"/>
+    <w:lsdException w:name="index 8" w:semiHidden="1" w:unhideWhenUsed="1"/>
+    <w:lsdException w:name="index 9" w:semiHidden="1" w:unhideWhenUsed="1"/>
+    <w:lsdException w:name="toc 1" w:semiHidden="1" w:uiPriority="39" w:unhideWhenUsed="1"/>
+    <w:lsdException w:name="toc 2" w:semiHidden="1" w:uiPriority="39" w:unhideWhenUsed="1"/>
+    <w:lsdException w:name="toc 3" w:semiHidden="1" w:uiPriority="39" w:unhideWhenUsed="1"/>
+    <w:lsdException w:name="toc 4" w:semiHidden="1" w:uiPriority="39" w:unhideWhenUsed="1"/>
+    <w:lsdException w:name="toc 5" w:semiHidden="1" w:uiPriority="39" w:unhideWhenUsed="1"/>
+    <w:lsdException w:name="toc 6" w:semiHidden="1" w:uiPriority="39" w:unhideWhenUsed="1"/>
+    <w:lsdException w:name="toc 7" w:semiHidden="1" w:uiPriority="39" w:unhideWhenUsed="1"/>
+    <w:lsdException w:name="toc 8" w:semiHidden="1" w:uiPriority="39" w:unhideWhenUsed="1"/>
+    <w:lsdException w:name="toc 9" w:semiHidden="1" w:uiPriority="39" w:unhideWhenUsed="1"/>
+    <w:lsdException w:name="Normal Indent" w:semiHidden="1" w:unhideWhenUsed="1"/>
+    <w:lsdException w:name="footnote text" w:semiHidden="1" w:unhideWhenUsed="1"/>
+    <w:lsdException w:name="annotation text" w:semiHidden="1" w:unhideWhenUsed="1"/>
+    <w:lsdException w:name="header" w:semiHidden="1" w:unhideWhenUsed="1"/>
+    <w:lsdException w:name="footer" w:semiHidden="1" w:unhideWhenUsed="1"/>
+    <w:lsdException w:name="index heading" w:semiHidden="1" w:unhideWhenUsed="1"/>
+    <w:lsdException w:name="caption" w:semiHidden="1" w:uiPriority="35" w:unhideWhenUsed="1" w:qFormat="1"/>
+    <w:lsdException w:name="table of figures" w:semiHidden="1" w:unhideWhenUsed="1"/>
+    <w:lsdException w:name="envelope address" w:semiHidden="1" w:unhideWhenUsed="1"/>
+    <w:lsdException w:name="envelope return" w:semiHidden="1" w:unhideWhenUsed="1"/>
+    <w:lsdException w:name="footnote reference" w:semiHidden="1" w:unhideWhenUsed="1"/>
+    <w:lsdException w:name="annotation reference" w:semiHidden="1" w:unhideWhenUsed="1"/>
+    <w:lsdException w:name="line number" w:semiHidden="1" w:unhideWhenUsed="1"/>
+    <w:lsdException w:name="page number" w:semiHidden="1" w:unhideWhenUsed="1"/>
+    <w:lsdException w:name="endnote reference" w:semiHidden="1" w:unhideWhenUsed="1"/>
+    <w:lsdException w:name="endnote text" w:semiHidden="1" w:unhideWhenUsed="1"/>
+    <w:lsdException w:name="table of authorities" w:semiHidden="1" w:unhideWhenUsed="1"/>
+    <w:lsdException w:name="macro" w:semiHidden="1" w:unhideWhenUsed="1"/>
+    <w:lsdException w:name="toa heading" w:semiHidden="1" w:unhideWhenUsed="1"/>
+    <w:lsdException w:name="List" w:semiHidden="1" w:unhideWhenUsed="1"/>
+    <w:lsdException w:name="List Bullet" w:semiHidden="1" w:unhideWhenUsed="1"/>
+    <w:lsdException w:name="List Number" w:semiHidden="1" w:unhideWhenUsed="1"/>
+    <w:lsdException w:name="List 2" w:semiHidden="1" w:unhideWhenUsed="1"/>
+    <w:lsdException w:name="List 3" w:semiHidden="1" w:unhideWhenUsed="1"/>
+    <w:lsdException w:name="List 4" w:semiHidden="1" w:unhideWhenUsed="1"/>
+    <w:lsdException w:name="List 5" w:semiHidden="1" w:unhideWhenUsed="1"/>
+    <w:lsdException w:name="List Bullet 2" w:semiHidden="1" w:unhideWhenUsed="1"/>
+    <w:lsdException w:name="List Bullet 3" w:semiHidden="1" w:unhideWhenUsed="1"/>
+    <w:lsdException w:name="List Bullet 4" w:semiHidden="1" w:unhideWhenUsed="1"/>
+    <w:lsdException w:name="List Bullet 5" w:semiHidden="1" w:unhideWhenUsed="1"/>
+    <w:lsdException w:name="List Number 2" w:semiHidden="1" w:unhideWhenUsed="1"/>
+    <w:lsdException w:name="List Number 3" w:semiHidden="1" w:unhideWhenUsed="1"/>
+    <w:lsdException w:name="List Number 4" w:semiHidden="1" w:unhideWhenUsed="1"/>
+    <w:lsdException w:name="List Number 5" w:semiHidden="1" w:unhideWhenUsed="1"/>
+    <w:lsdException w:name="Title" w:uiPriority="10" w:qFormat="1"/>
+    <w:lsdException w:name="Closing" w:semiHidden="1" w:unhideWhenUsed="1"/>
+    <w:lsdException w:name="Signature" w:semiHidden="1" w:unhideWhenUsed="1"/>
+    <w:lsdException w:name="Default Paragraph Font" w:semiHidden="1" w:uiPriority="1" w:unhideWhenUsed="1"/>
+    <w:lsdException w:name="Body Text" w:semiHidden="1" w:unhideWhenUsed="1"/>
+    <w:lsdException w:name="Body Text Indent" w:semiHidden="1" w:unhideWhenUsed="1"/>
+    <w:lsdException w:name="List Continue" w:semiHidden="1" w:unhideWhenUsed="1"/>
+    <w:lsdException w:name="List Continue 2" w:semiHidden="1" w:unhideWhenUsed="1"/>
+    <w:lsdException w:name="List Continue 3" w:semiHidden="1" w:unhideWhenUsed="1"/>
+    <w:lsdException w:name="List Continue 4" w:semiHidden="1" w:unhideWhenUsed="1"/>
+    <w:lsdException w:name="List Continue 5" w:semiHidden="1" w:unhideWhenUsed="1"/>
+    <w:lsdException w:name="Message Header" w:semiHidden="1" w:unhideWhenUsed="1"/>
+    <w:lsdException w:name="Subtitle" w:uiPriority="11" w:qFormat="1"/>
+    <w:lsdException w:name="Salutation" w:semiHidden="1" w:unhideWhenUsed="1"/>
+    <w:lsdException w:name="Date" w:semiHidden="1" w:unhideWhenUsed="1"/>
+    <w:lsdException w:name="Body Text First Indent" w:semiHidden="1" w:unhideWhenUsed="1"/>
+    <w:lsdException w:name="Body Text First Indent 2" w:semiHidden="1" w:unhideWhenUsed="1"/>
+    <w:lsdException w:name="Note Heading" w:semiHidden="1" w:unhideWhenUsed="1"/>
+    <w:lsdException w:name="Body Text 2" w:semiHidden="1" w:unhideWhenUsed="1"/>
+    <w:lsdException w:name="Body Text 3" w:semiHidden="1" w:unhideWhenUsed="1"/>
+    <w:lsdException w:name="Body Text Indent 2" w:semiHidden="1" w:unhideWhenUsed="1"/>
+    <w:lsdException w:name="Body Text Indent 3" w:semiHidden="1" w:unhideWhenUsed="1"/>
+    <w:lsdException w:name="Block Text" w:semiHidden="1" w:unhideWhenUsed="1"/>
+    <w:lsdException w:name="Hyperlink" w:semiHidden="1" w:unhideWhenUsed="1"/>
+    <w:lsdException w:name="FollowedHyperlink" w:semiHidden="1" w:unhideWhenUsed="1"/>
+    <w:lsdException w:name="Strong" w:uiPriority="22" w:qFormat="1"/>
+    <w:lsdException w:name="Emphasis" w:uiPriority="20" w:qFormat="1"/>
+    <w:lsdException w:name="Document Map" w:semiHidden="1" w:unhideWhenUsed="1"/>
+    <w:lsdException w:name="Plain Text" w:semiHidden="1" w:unhideWhenUsed="1"/>
+    <w:lsdException w:name="E-mail Signature" w:semiHidden="1" w:unhideWhenUsed="1"/>
+    <w:lsdException w:name="HTML Top of Form" w:semiHidden="1" w:unhideWhenUsed="1"/>
+    <w:lsdException w:name="HTML Bottom of Form" w:semiHidden="1" w:unhideWhenUsed="1"/>
+    <w:lsdException w:name="Normal (Web)" w:semiHidden="1" w:unhideWhenUsed="1"/>
+    <w:lsdException w:name="HTML Acronym" w:semiHidden="1" w:unhideWhenUsed="1"/>
+    <w:lsdException w:name="HTML Address" w:semiHidden="1" w:unhideWhenUsed="1"/>
+    <w:lsdException w:name="HTML Cite" w:semiHidden="1" w:unhideWhenUsed="1"/>
+    <w:lsdException w:name="HTML Code" w:semiHidden="1" w:unhideWhenUsed="1"/>
+    <w:lsdException w:name="HTML Definition" w:semiHidden="1" w:unhideWhenUsed="1"/>
+    <w:lsdException w:name="HTML Keyboard" w:semiHidden="1" w:unhideWhenUsed="1"/>
+    <w:lsdException w:name="HTML Preformatted" w:semiHidden="1" w:unhideWhenUsed="1"/>
+    <w:lsdException w:name="HTML Sample" w:semiHidden="1" w:unhideWhenUsed="1"/>
+    <w:lsdException w:name="HTML Typewriter" w:semiHidden="1" w:unhideWhenUsed="1"/>
+    <w:lsdException w:name="HTML Variable" w:semiHidden="1" w:unhideWhenUsed="1"/>
+    <w:lsdException w:name="Normal Table" w:semiHidden="1" w:unhideWhenUsed="1"/>
+    <w:lsdException w:name="annotation subject" w:semiHidden="1" w:unhideWhenUsed="1"/>
+    <w:lsdException w:name="No List" w:semiHidden="1" w:unhideWhenUsed="1"/>
+    <w:lsdException w:name="Outline List 1" w:semiHidden="1" w:unhideWhenUsed="1"/>
+    <w:lsdException w:name="Outline List 2" w:semiHidden="1" w:unhideWhenUsed="1"/>
+    <w:lsdException w:name="Outline List 3" w:semiHidden="1" w:unhideWhenUsed="1"/>
+    <w:lsdException w:name="Table Simple 1" w:semiHidden="1" w:unhideWhenUsed="1"/>
+    <w:lsdException w:name="Table Simple 2" w:semiHidden="1" w:unhideWhenUsed="1"/>
+    <w:lsdException w:name="Table Simple 3" w:semiHidden="1" w:unhideWhenUsed="1"/>
+    <w:lsdException w:name="Table Classic 1" w:semiHidden="1" w:unhideWhenUsed="1"/>
+    <w:lsdException w:name="Table Classic 2" w:semiHidden="1" w:unhideWhenUsed="1"/>
+    <w:lsdException w:name="Table Classic 3" w:semiHidden="1" w:unhideWhenUsed="1"/>
+    <w:lsdException w:name="Table Classic 4" w:semiHidden="1" w:unhideWhenUsed="1"/>
+    <w:lsdException w:name="Table Colorful 1" w:semiHidden="1" w:unhideWhenUsed="1"/>
+    <w:lsdException w:name="Table Colorful 2" w:semiHidden="1" w:unhideWhenUsed="1"/>
+    <w:lsdException w:name="Table Colorful 3" w:semiHidden="1" w:unhideWhenUsed="1"/>
+    <w:lsdException w:name="Table Columns 1" w:semiHidden="1" w:unhideWhenUsed="1"/>
+    <w:lsdException w:name="Table Columns 2" w:semiHidden="1" w:unhideWhenUsed="1"/>
+    <w:lsdException w:name="Table Columns 3" w:semiHidden="1" w:unhideWhenUsed="1"/>
+    <w:lsdException w:name="Table Columns 4" w:semiHidden="1" w:unhideWhenUsed="1"/>
+    <w:lsdException w:name="Table Columns 5" w:semiHidden="1" w:unhideWhenUsed="1"/>
+    <w:lsdException w:name="Table Grid 1" w:semiHidden="1" w:unhideWhenUsed="1"/>
+    <w:lsdException w:name="Table Grid 2" w:semiHidden="1" w:unhideWhenUsed="1"/>
+    <w:lsdException w:name="Table Grid 3" w:semiHidden="1" w:unhideWhenUsed="1"/>
+    <w:lsdException w:name="Table Grid 4" w:semiHidden="1" w:unhideWhenUsed="1"/>
+    <w:lsdException w:name="Table Grid 5" w:semiHidden="1" w:unhideWhenUsed="1"/>
+    <w:lsdException w:name="Table Grid 6" w:semiHidden="1" w:unhideWhenUsed="1"/>
+    <w:lsdException w:name="Table Grid 7" w:semiHidden="1" w:unhideWhenUsed="1"/>
+    <w:lsdException w:name="Table Grid 8" w:semiHidden="1" w:unhideWhenUsed="1"/>
+    <w:lsdException w:name="Table List 1" w:semiHidden="1" w:unhideWhenUsed="1"/>
+    <w:lsdException w:name="Table List 2" w:semiHidden="1" w:unhideWhenUsed="1"/>
+    <w:lsdException w:name="Table List 3" w:semiHidden="1" w:unhideWhenUsed="1"/>
+    <w:lsdException w:name="Table List 4" w:semiHidden="1" w:unhideWhenUsed="1"/>
+    <w:lsdException w:name="Table List 5" w:semiHidden="1" w:unhideWhenUsed="1"/>
+    <w:lsdException w:name="Table List 6" w:semiHidden="1" w:unhideWhenUsed="1"/>
+    <w:lsdException w:name="Table List 7" w:semiHidden="1" w:unhideWhenUsed="1"/>
+    <w:lsdException w:name="Table List 8" w:semiHidden="1" w:unhideWhenUsed="1"/>
+    <w:lsdException w:name="Table 3D effects 1" w:semiHidden="1" w:unhideWhenUsed="1"/>
+    <w:lsdException w:name="Table 3D effects 2" w:semiHidden="1" w:unhideWhenUsed="1"/>
+    <w:lsdException w:name="Table 3D effects 3" w:semiHidden="1" w:unhideWhenUsed="1"/>
+    <w:lsdException w:name="Table Contemporary" w:semiHidden="1" w:unhideWhenUsed="1"/>
+    <w:lsdException w:name="Table Elegant" w:semiHidden="1" w:unhideWhenUsed="1"/>
+    <w:lsdException w:name="Table Professional" w:semiHidden="1" w:unhideWhenUsed="1"/>
+    <w:lsdException w:name="Table Subtle 1" w:semiHidden="1" w:unhideWhenUsed="1"/>
+    <w:lsdException w:name="Table Subtle 2" w:semiHidden="1" w:unhideWhenUsed="1"/>
+    <w:lsdException w:name="Table Web 1" w:semiHidden="1" w:unhideWhenUsed="1"/>
+    <w:lsdException w:name="Table Web 2" w:semiHidden="1" w:unhideWhenUsed="1"/>
+    <w:lsdException w:name="Table Web 3" w:semiHidden="1" w:unhideWhenUsed="1"/>
+    <w:lsdException w:name="Balloon Text" w:semiHidden="1" w:unhideWhenUsed="1"/>
+    <w:lsdException w:name="Table Grid" w:uiPriority="39"/>
+    <w:lsdException w:name="Table Theme" w:semiHidden="1" w:unhideWhenUsed="1"/>
+    <w:lsdException w:name="Placeholder Text" w:semiHidden="1"/>
+    <w:lsdException w:name="No Spacing" w:uiPriority="1" w:qFormat="1"/>
+    <w:lsdException w:name="Light Shading" w:uiPriority="60"/>
+    <w:lsdException w:name="Light List" w:uiPriority="61"/>
+    <w:lsdException w:name="Light Grid" w:uiPriority="62"/>
+    <w:lsdException w:name="Medium Shading 1" w:uiPriority="63"/>
+    <w:lsdException w:name="Medium Shading 2" w:uiPriority="64"/>
+    <w:lsdException w:name="Medium List 1" w:uiPriority="65"/>
+    <w:lsdException w:name="Medium List 2" w:uiPriority="66"/>
+    <w:lsdException w:name="Medium Grid 1" w:uiPriority="67"/>
+    <w:lsdException w:name="Medium Grid 2" w:uiPriority="68"/>
+    <w:lsdException w:name="Medium Grid 3" w:uiPriority="69"/>
+    <w:lsdException w:name="Dark List" w:uiPriority="70"/>
+    <w:lsdException w:name="Colorful Shading" w:uiPriority="71"/>
+    <w:lsdException w:name="Colorful List" w:uiPriority="72"/>
+    <w:lsdException w:name="Colorful Grid" w:uiPriority="73"/>
+    <w:lsdException w:name="Light Shading Accent 1" w:uiPriority="60"/>
+    <w:lsdException w:name="Light List Accent 1" w:uiPriority="61"/>
+    <w:lsdException w:name="Light Grid Accent 1" w:uiPriority="62"/>
+    <w:lsdException w:name="Medium Shading 1 Accent 1" w:uiPriority="63"/>
+    <w:lsdException w:name="Medium Shading 2 Accent 1" w:uiPriority="64"/>
+    <w:lsdException w:name="Medium List 1 Accent 1" w:uiPriority="65"/>
+    <w:lsdException w:name="Revision" w:semiHidden="1"/>
+    <w:lsdException w:name="List Paragraph" w:uiPriority="34" w:qFormat="1"/>
+    <w:lsdException w:name="Quote" w:uiPriority="29" w:qFormat="1"/>
+    <w:lsdException w:name="Intense Quote" w:uiPriority="30" w:qFormat="1"/>
+    <w:lsdException w:name="Medium List 2 Accent 1" w:uiPriority="66"/>
+    <w:lsdException w:name="Medium Grid 1 Accent 1" w:uiPriority="67"/>
+    <w:lsdException w:name="Medium Grid 2 Accent 1" w:uiPriority="68"/>
+    <w:lsdException w:name="Medium Grid 3 Accent 1" w:uiPriority="69"/>
+    <w:lsdException w:name="Dark List Accent 1" w:uiPriority="70"/>
+    <w:lsdException w:name="Colorful Shading Accent 1" w:uiPriority="71"/>
+    <w:lsdException w:name="Colorful List Accent 1" w:uiPriority="72"/>
+    <w:lsdException w:name="Colorful Grid Accent 1" w:uiPriority="73"/>
+    <w:lsdException w:name="Light Shading Accent 2" w:uiPriority="60"/>
+    <w:lsdException w:name="Light List Accent 2" w:uiPriority="61"/>
+    <w:lsdException w:name="Light Grid Accent 2" w:uiPriority="62"/>
+    <w:lsdException w:name="Medium Shading 1 Accent 2" w:uiPriority="63"/>
+    <w:lsdException w:name="Medium Shading 2 Accent 2" w:uiPriority="64"/>
+    <w:lsdException w:name="Medium List 1 Accent 2" w:uiPriority="65"/>
+    <w:lsdException w:name="Medium List 2 Accent 2" w:uiPriority="66"/>
+    <w:lsdException w:name="Medium Grid 1 Accent 2" w:uiPriority="67"/>
+    <w:lsdException w:name="Medium Grid 2 Accent 2" w:uiPriority="68"/>
+    <w:lsdException w:name="Medium Grid 3 Accent 2" w:uiPriority="69"/>
+    <w:lsdException w:name="Dark List Accent 2" w:uiPriority="70"/>
+    <w:lsdException w:name="Colorful Shading Accent 2" w:uiPriority="71"/>
+    <w:lsdException w:name="Colorful List Accent 2" w:uiPriority="72"/>
+    <w:lsdException w:name="Colorful Grid Accent 2" w:uiPriority="73"/>
+    <w:lsdException w:name="Light Shading Accent 3" w:uiPriority="60"/>
+    <w:lsdException w:name="Light List Accent 3" w:uiPriority="61"/>
+    <w:lsdException w:name="Light Grid Accent 3" w:uiPriority="62"/>
+    <w:lsdException w:name="Medium Shading 1 Accent 3" w:uiPriority="63"/>
+    <w:lsdException w:name="Medium Shading 2 Accent 3" w:uiPriority="64"/>
+    <w:lsdException w:name="Medium List 1 Accent 3" w:uiPriority="65"/>
+    <w:lsdException w:name="Medium List 2 Accent 3" w:uiPriority="66"/>
+    <w:lsdException w:name="Medium Grid 1 Accent 3" w:uiPriority="67"/>
+    <w:lsdException w:name="Medium Grid 2 Accent 3" w:uiPriority="68"/>
+    <w:lsdException w:name="Medium Grid 3 Accent 3" w:uiPriority="69"/>
+    <w:lsdException w:name="Dark List Accent 3" w:uiPriority="70"/>
+    <w:lsdException w:name="Colorful Shading Accent 3" w:uiPriority="71"/>
+    <w:lsdException w:name="Colorful List Accent 3" w:uiPriority="72"/>
+    <w:lsdException w:name="Colorful Grid Accent 3" w:uiPriority="73"/>
+    <w:lsdException w:name="Light Shading Accent 4" w:uiPriority="60"/>
+    <w:lsdException w:name="Light List Accent 4" w:uiPriority="61"/>
+    <w:lsdException w:name="Light Grid Accent 4" w:uiPriority="62"/>
+    <w:lsdException w:name="Medium Shading 1 Accent 4" w:uiPriority="63"/>
+    <w:lsdException w:name="Medium Shading 2 Accent 4" w:uiPriority="64"/>
+    <w:lsdException w:name="Medium List 1 Accent 4" w:uiPriority="65"/>
+    <w:lsdException w:name="Medium List 2 Accent 4" w:uiPriority="66"/>
+    <w:lsdException w:name="Medium Grid 1 Accent 4" w:uiPriority="67"/>
+    <w:lsdException w:name="Medium Grid 2 Accent 4" w:uiPriority="68"/>
+    <w:lsdException w:name="Medium Grid 3 Accent 4" w:uiPriority="69"/>
+    <w:lsdException w:name="Dark List Accent 4" w:uiPriority="70"/>
+    <w:lsdException w:name="Colorful Shading Accent 4" w:uiPriority="71"/>
+    <w:lsdException w:name="Colorful List Accent 4" w:uiPriority="72"/>
+    <w:lsdException w:name="Colorful Grid Accent 4" w:uiPriority="73"/>
+    <w:lsdException w:name="Light Shading Accent 5" w:uiPriority="60"/>
+    <w:lsdException w:name="Light List Accent 5" w:uiPriority="61"/>
+    <w:lsdException w:name="Light Grid Accent 5" w:uiPriority="62"/>
+    <w:lsdException w:name="Medium Shading 1 Accent 5" w:uiPriority="63"/>
+    <w:lsdException w:name="Medium Shading 2 Accent 5" w:uiPriority="64"/>
+    <w:lsdException w:name="Medium List 1 Accent 5" w:uiPriority="65"/>
+    <w:lsdException w:name="Medium List 2 Accent 5" w:uiPriority="66"/>
+    <w:lsdException w:name="Medium Grid 1 Accent 5" w:uiPriority="67"/>
+    <w:lsdException w:name="Medium Grid 2 Accent 5" w:uiPriority="68"/>
+    <w:lsdException w:name="Medium Grid 3 Accent 5" w:uiPriority="69"/>
+    <w:lsdException w:name="Dark List Accent 5" w:uiPriority="70"/>
+    <w:lsdException w:name="Colorful Shading Accent 5" w:uiPriority="71"/>
+    <w:lsdException w:name="Colorful List Accent 5" w:uiPriority="72"/>
+    <w:lsdException w:name="Colorful Grid Accent 5" w:uiPriority="73"/>
+    <w:lsdException w:name="Light Shading Accent 6" w:uiPriority="60"/>
+    <w:lsdException w:name="Light List Accent 6" w:uiPriority="61"/>
+    <w:lsdException w:name="Light Grid Accent 6" w:uiPriority="62"/>
+    <w:lsdException w:name="Medium Shading 1 Accent 6" w:uiPriority="63"/>
+    <w:lsdException w:name="Medium Shading 2 Accent 6" w:uiPriority="64"/>
+    <w:lsdException w:name="Medium List 1 Accent 6" w:uiPriority="65"/>
+    <w:lsdException w:name="Medium List 2 Accent 6" w:uiPriority="66"/>
+    <w:lsdException w:name="Medium Grid 1 Accent 6" w:uiPriority="67"/>
+    <w:lsdException w:name="Medium Grid 2 Accent 6" w:uiPriority="68"/>
+    <w:lsdException w:name="Medium Grid 3 Accent 6" w:uiPriority="69"/>
+    <w:lsdException w:name="Dark List Accent 6" w:uiPriority="70"/>
+    <w:lsdException w:name="Colorful Shading Accent 6" w:uiPriority="71"/>
+    <w:lsdException w:name="Colorful List Accent 6" w:uiPriority="72"/>
+    <w:lsdException w:name="Colorful Grid Accent 6" w:uiPriority="73"/>
+    <w:lsdException w:name="Subtle Emphasis" w:uiPriority="19" w:qFormat="1"/>
+    <w:lsdException w:name="Intense Emphasis" w:uiPriority="21" w:qFormat="1"/>
+    <w:lsdException w:name="Subtle Reference" w:uiPriority="31" w:qFormat="1"/>
+    <w:lsdException w:name="Intense Reference" w:uiPriority="32" w:qFormat="1"/>
+    <w:lsdException w:name="Book Title" w:uiPriority="33" w:qFormat="1"/>
+    <w:lsdException w:name="Bibliography" w:semiHidden="1" w:uiPriority="37" w:unhideWhenUsed="1"/>
+    <w:lsdException w:name="TOC Heading" w:semiHidden="1" w:uiPriority="39" w:unhideWhenUsed="1" w:qFormat="1"/>
+    <w:lsdException w:name="Plain Table 1" w:uiPriority="41"/>
+    <w:lsdException w:name="Plain Table 2" w:uiPriority="42"/>
+    <w:lsdException w:name="Plain Table 3" w:uiPriority="43"/>
+    <w:lsdException w:name="Plain Table 4" w:uiPriority="44"/>
+    <w:lsdException w:name="Plain Table 5" w:uiPriority="45"/>
+    <w:lsdException w:name="Grid Table Light" w:uiPriority="40"/>
+    <w:lsdException w:name="Grid Table 1 Light" w:uiPriority="46"/>
+    <w:lsdException w:name="Grid Table 2" w:uiPriority="47"/>
+    <w:lsdException w:name="Grid Table 3" w:uiPriority="48"/>
+    <w:lsdException w:name="Grid Table 4" w:uiPriority="49"/>
+    <w:lsdException w:name="Grid Table 5 Dark" w:uiPriority="50"/>
+    <w:lsdException w:name="Grid Table 6 Colorful" w:uiPriority="51"/>
+    <w:lsdException w:name="Grid Table 7 Colorful" w:uiPriority="52"/>
+    <w:lsdException w:name="Grid Table 1 Light Accent 1" w:uiPriority="46"/>
+    <w:lsdException w:name="Grid Table 2 Accent 1" w:uiPriority="47"/>
+    <w:lsdException w:name="Grid Table 3 Accent 1" w:uiPriority="48"/>
+    <w:lsdException w:name="Grid Table 4 Accent 1" w:uiPriority="49"/>
+    <w:lsdException w:name="Grid Table 5 Dark Accent 1" w:uiPriority="50"/>
+    <w:lsdException w:name="Grid Table 6 Colorful Accent 1" w:uiPriority="51"/>
+    <w:lsdException w:name="Grid Table 7 Colorful Accent 1" w:uiPriority="52"/>
+    <w:lsdException w:name="Grid Table 1 Light Accent 2" w:uiPriority="46"/>
+    <w:lsdException w:name="Grid Table 2 Accent 2" w:uiPriority="47"/>
+    <w:lsdException w:name="Grid Table 3 Accent 2" w:uiPriority="48"/>
+    <w:lsdException w:name="Grid Table 4 Accent 2" w:uiPriority="49"/>
+    <w:lsdException w:name="Grid Table 5 Dark Accent 2" w:uiPriority="50"/>
+    <w:lsdException w:name="Grid Table 6 Colorful Accent 2" w:uiPriority="51"/>
+    <w:lsdException w:name="Grid Table 7 Colorful Accent 2" w:uiPriority="52"/>
+    <w:lsdException w:name="Grid Table 1 Light Accent 3" w:uiPriority="46"/>
+    <w:lsdException w:name="Grid Table 2 Accent 3" w:uiPriority="47"/>
+    <w:lsdException w:name="Grid Table 3 Accent 3" w:uiPriority="48"/>
+    <w:lsdException w:name="Grid Table 4 Accent 3" w:uiPriority="49"/>
+    <w:lsdException w:name="Grid Table 5 Dark Accent 3" w:uiPriority="50"/>
+    <w:lsdException w:name="Grid Table 6 Colorful Accent 3" w:uiPriority="51"/>
+    <w:lsdException w:name="Grid Table 7 Colorful Accent 3" w:uiPriority="52"/>
+    <w:lsdException w:name="Grid Table 1 Light Accent 4" w:uiPriority="46"/>
+    <w:lsdException w:name="Grid Table 2 Accent 4" w:uiPriority="47"/>
+    <w:lsdException w:name="Grid Table 3 Accent 4" w:uiPriority="48"/>
+    <w:lsdException w:name="Grid Table 4 Accent 4" w:uiPriority="49"/>
+    <w:lsdException w:name="Grid Table 5 Dark Accent 4" w:uiPriority="50"/>
+    <w:lsdException w:name="Grid Table 6 Colorful Accent 4" w:uiPriority="51"/>
+    <w:lsdException w:name="Grid Table 7 Colorful Accent 4" w:uiPriority="52"/>
+    <w:lsdException w:name="Grid Table 1 Light Accent 5" w:uiPriority="46"/>
+    <w:lsdException w:name="Grid Table 2 Accent 5" w:uiPriority="47"/>
+    <w:lsdException w:name="Grid Table 3 Accent 5" w:uiPriority="48"/>
+    <w:lsdException w:name="Grid Table 4 Accent 5" w:uiPriority="49"/>
+    <w:lsdException w:name="Grid Table 5 Dark Accent 5" w:uiPriority="50"/>
+    <w:lsdException w:name="Grid Table 6 Colorful Accent 5" w:uiPriority="51"/>
+    <w:lsdException w:name="Grid Table 7 Colorful Accent 5" w:uiPriority="52"/>
+    <w:lsdException w:name="Grid Table 1 Light Accent 6" w:uiPriority="46"/>
+    <w:lsdException w:name="Grid Table 2 Accent 6" w:uiPriority="47"/>
+    <w:lsdException w:name="Grid Table 3 Accent 6" w:uiPriority="48"/>
+    <w:lsdException w:name="Grid Table 4 Accent 6" w:uiPriority="49"/>
+    <w:lsdException w:name="Grid Table 5 Dark Accent 6" w:uiPriority="50"/>
+    <w:lsdException w:name="Grid Table 6 Colorful Accent 6" w:uiPriority="51"/>
+    <w:lsdException w:name="Grid Table 7 Colorful Accent 6" w:uiPriority="52"/>
+    <w:lsdException w:name="List Table 1 Light" w:uiPriority="46"/>
+    <w:lsdException w:name="List Table 2" w:uiPriority="47"/>
+    <w:lsdException w:name="List Table 3" w:uiPriority="48"/>
+    <w:lsdException w:name="List Table 4" w:uiPriority="49"/>
+    <w:lsdException w:name="List Table 5 Dark" w:uiPriority="50"/>
+    <w:lsdException w:name="List Table 6 Colorful" w:uiPriority="51"/>
+    <w:lsdException w:name="List Table 7 Colorful" w:uiPriority="52"/>
+    <w:lsdException w:name="List Table 1 Light Accent 1" w:uiPriority="46"/>
+    <w:lsdException w:name="List Table 2 Accent 1" w:uiPriority="47"/>
+    <w:lsdException w:name="List Table 3 Accent 1" w:uiPriority="48"/>
+    <w:lsdException w:name="List Table 4 Accent 1" w:uiPriority="49"/>
+    <w:lsdException w:name="List Table 5 Dark Accent 1" w:uiPriority="50"/>
+    <w:lsdException w:name="List Table 6 Colorful Accent 1" w:uiPriority="51"/>
+    <w:lsdException w:name="List Table 7 Colorful Accent 1" w:uiPriority="52"/>
+    <w:lsdException w:name="List Table 1 Light Accent 2" w:uiPriority="46"/>
+    <w:lsdException w:name="List Table 2 Accent 2" w:uiPriority="47"/>
+    <w:lsdException w:name="List Table 3 Accent 2" w:uiPriority="48"/>
+    <w:lsdException w:name="List Table 4 Accent 2" w:uiPriority="49"/>
+    <w:lsdException w:name="List Table 5 Dark Accent 2" w:uiPriority="50"/>
+    <w:lsdException w:name="List Table 6 Colorful Accent 2" w:uiPriority="51"/>
+    <w:lsdException w:name="List Table 7 Colorful Accent 2" w:uiPriority="52"/>
+    <w:lsdException w:name="List Table 1 Light Accent 3" w:uiPriority="46"/>
+    <w:lsdException w:name="List Table 2 Accent 3" w:uiPriority="47"/>
+    <w:lsdException w:name="List Table 3 Accent 3" w:uiPriority="48"/>
+    <w:lsdException w:name="List Table 4 Accent 3" w:uiPriority="49"/>
+    <w:lsdException w:name="List Table 5 Dark Accent 3" w:uiPriority="50"/>
+    <w:lsdException w:name="List Table 6 Colorful Accent 3" w:uiPriority="51"/>
+    <w:lsdException w:name="List Table 7 Colorful Accent 3" w:uiPriority="52"/>
+    <w:lsdException w:name="List Table 1 Light Accent 4" w:uiPriority="46"/>
+    <w:lsdException w:name="List Table 2 Accent 4" w:uiPriority="47"/>
+    <w:lsdException w:name="List Table 3 Accent 4" w:uiPriority="48"/>
+    <w:lsdException w:name="List Table 4 Accent 4" w:uiPriority="49"/>
+    <w:lsdException w:name="List Table 5 Dark Accent 4" w:uiPriority="50"/>
+    <w:lsdException w:name="List Table 6 Colorful Accent 4" w:uiPriority="51"/>
+    <w:lsdException w:name="List Table 7 Colorful Accent 4" w:uiPriority="52"/>
+    <w:lsdException w:name="List Table 1 Light Accent 5" w:uiPriority="46"/>
+    <w:lsdException w:name="List Table 2 Accent 5" w:uiPriority="47"/>
+    <w:lsdException w:name="List Table 3 Accent 5" w:uiPriority="48"/>
+    <w:lsdException w:name="List Table 4 Accent 5" w:uiPriority="49"/>
+    <w:lsdException w:name="List Table 5 Dark Accent 5" w:uiPriority="50"/>
+    <w:lsdException w:name="List Table 6 Colorful Accent 5" w:uiPriority="51"/>
+    <w:lsdException w:name="List Table 7 Colorful Accent 5" w:uiPriority="52"/>
+    <w:lsdException w:name="List Table 1 Light Accent 6" w:uiPriority="46"/>
+    <w:lsdException w:name="List Table 2 Accent 6" w:uiPriority="47"/>
+    <w:lsdException w:name="List Table 3 Accent 6" w:uiPriority="48"/>
+    <w:lsdException w:name="List Table 4 Accent 6" w:uiPriority="49"/>
+    <w:lsdException w:name="List Table 5 Dark Accent 6" w:uiPriority="50"/>
+    <w:lsdException w:name="List Table 6 Colorful Accent 6" w:uiPriority="51"/>
+    <w:lsdException w:name="List Table 7 Colorful Accent 6" w:uiPriority="52"/>
+    <w:lsdException w:name="Mention" w:semiHidden="1" w:unhideWhenUsed="1"/>
+  </w:latentStyles>
+  <w:style w:type="paragraph" w:default="1" w:styleId="Normal">
+    <w:name w:val="Normal"/>
+    <w:qFormat/>
+  </w:style>
+  <w:style w:type="character" w:default="1" w:styleId="DefaultParagraphFont">
+    <w:name w:val="Default Paragraph Font"/>
+    <w:uiPriority w:val="1"/>
+    <w:semiHidden/>
+    <w:unhideWhenUsed/>
+  </w:style>
+  <w:style w:type="table" w:default="1" w:styleId="TableNormal">
+    <w:name w:val="Normal Table"/>
+    <w:uiPriority w:val="99"/>
+    <w:semiHidden/>
+    <w:unhideWhenUsed/>
+    <w:tblPr>
+      <w:tblInd w:w="0" w:type="dxa"/>
+      <w:tblCellMar>
+        <w:top w:w="0" w:type="dxa"/>
+        <w:left w:w="108" w:type="dxa"/>
+        <w:bottom w:w="0" w:type="dxa"/>
+        <w:right w:w="108" w:type="dxa"/>
+      </w:tblCellMar>
+    </w:tblPr>
+  </w:style>
+  <w:style w:type="numbering" w:default="1" w:styleId="NoList">
+    <w:name w:val="No List"/>
+    <w:uiPriority w:val="99"/>
+    <w:semiHidden/>
+    <w:unhideWhenUsed/>
+  </w:style>
+  <w:style w:type="paragraph" w:customStyle="1" w:styleId="16BA8CA825EF4527941722AD062D19DE">
+    <w:name w:val="16BA8CA825EF4527941722AD062D19DE"/>
+    <w:rsid w:val="00007D46"/>
+  </w:style>
+  <w:style w:type="character" w:styleId="PlaceholderText">
+    <w:name w:val="Placeholder Text"/>
+    <w:basedOn w:val="DefaultParagraphFont"/>
+    <w:uiPriority w:val="99"/>
+    <w:semiHidden/>
+    <w:rsid w:val="00007D46"/>
+    <w:rPr>
+      <w:color w:val="808080"/>
+    </w:rPr>
+  </w:style>
+  <w:style w:type="paragraph" w:customStyle="1" w:styleId="510860561112469A86A6719625B862A0">
+    <w:name w:val="510860561112469A86A6719625B862A0"/>
+    <w:rsid w:val="00007D46"/>
+  </w:style>
+</w:styles>
+</file>
+
+<file path=word/glossary/webSettings.xml><?xml version="1.0" encoding="utf-8"?>
+<w:webSettings xmlns:mc="http://schemas.openxmlformats.org/markup-compatibility/2006" xmlns:r="http://schemas.openxmlformats.org/officeDocument/2006/relationships" xmlns:w="http://schemas.openxmlformats.org/wordprocessingml/2006/main" xmlns:w14="http://schemas.microsoft.com/office/word/2010/wordml" xmlns:w15="http://schemas.microsoft.com/office/word/2012/wordml" xmlns:w16se="http://schemas.microsoft.com/office/word/2015/wordml/symex" mc:Ignorable="w14 w15 w16se">
+  <w:optimizeForBrowser/>
+  <w:allowPNG/>
+</w:webSettings>
 </file>
 
 <file path=word/theme/theme1.xml><?xml version="1.0" encoding="utf-8"?>

</xml_diff>